<commit_message>
Cosmetics suggested by John Papa
</commit_message>
<xml_diff>
--- a/Breeze.MvcSpaTemplate/BreezeMvcSPATemplate/BreezeMvcSpaTemplateMigrationNotes.docx
+++ b/Breeze.MvcSpaTemplate/BreezeMvcSPATemplate/BreezeMvcSpaTemplateMigrationNotes.docx
@@ -38,10 +38,7 @@
     </w:p>
     <w:p>
       <w:r>
-        <w:t>I am not trying to explain anything</w:t>
-      </w:r>
-      <w:r>
-        <w:t>; I am merely recording</w:t>
+        <w:t>I am not trying to explain anything; I am merely recording</w:t>
       </w:r>
       <w:r>
         <w:t xml:space="preserve"> the steps.</w:t>
@@ -65,6 +62,40 @@
       </w:pPr>
       <w:r>
         <w:t>Questions</w:t>
+      </w:r>
+    </w:p>
+    <w:p>
+      <w:pPr>
+        <w:pStyle w:val="Heading2"/>
+      </w:pPr>
+      <w:proofErr w:type="gramStart"/>
+      <w:r>
+        <w:t>breeze</w:t>
+      </w:r>
+      <w:proofErr w:type="gramEnd"/>
+      <w:r>
+        <w:t xml:space="preserve"> bundle: minified or full</w:t>
+      </w:r>
+    </w:p>
+    <w:p>
+      <w:r>
+        <w:t xml:space="preserve">Which should it be? I choose full (as </w:t>
+      </w:r>
+      <w:proofErr w:type="spellStart"/>
+      <w:r>
+        <w:t>jQuery</w:t>
+      </w:r>
+      <w:proofErr w:type="spellEnd"/>
+      <w:r>
+        <w:t xml:space="preserve"> does) rather than minified (as KO does). What do you think, </w:t>
+      </w:r>
+      <w:proofErr w:type="spellStart"/>
+      <w:r>
+        <w:t>Mads</w:t>
+      </w:r>
+      <w:proofErr w:type="spellEnd"/>
+      <w:r>
+        <w:t>?</w:t>
       </w:r>
     </w:p>
     <w:p>
@@ -207,28 +238,7 @@
     </w:p>
     <w:p>
       <w:r>
-        <w:t xml:space="preserve">Although </w:t>
-      </w:r>
-      <w:r>
-        <w:t>the database file name</w:t>
-      </w:r>
-      <w:r>
-        <w:t xml:space="preserve"> of the breeze solution</w:t>
-      </w:r>
-      <w:r>
-        <w:t xml:space="preserve"> is different</w:t>
-      </w:r>
-      <w:r>
-        <w:t xml:space="preserve"> from the original and </w:t>
-      </w:r>
-      <w:r>
-        <w:t xml:space="preserve">the connection string in the </w:t>
-      </w:r>
-      <w:r>
-        <w:t>breeze</w:t>
-      </w:r>
-      <w:r>
-        <w:t xml:space="preserve"> solution’s </w:t>
+        <w:t xml:space="preserve">Although the database file name of the breeze solution is different from the original and the connection string in the breeze solution’s </w:t>
       </w:r>
       <w:proofErr w:type="spellStart"/>
       <w:r>
@@ -236,59 +246,17 @@
       </w:r>
       <w:proofErr w:type="spellEnd"/>
       <w:r>
-        <w:t xml:space="preserve"> clearly references that solution’s own copy of the database, when I run both the original and the migrated </w:t>
-      </w:r>
-      <w:r>
-        <w:t xml:space="preserve">breeze </w:t>
-      </w:r>
-      <w:r>
-        <w:t xml:space="preserve">solutions, I discover that they are actually sharing the same database. Changes in one are made to the other. </w:t>
-      </w:r>
-    </w:p>
-    <w:p>
-      <w:r>
-        <w:t>However, when</w:t>
-      </w:r>
-      <w:r>
-        <w:t xml:space="preserve"> I run</w:t>
-      </w:r>
-      <w:r>
-        <w:t xml:space="preserve"> </w:t>
-      </w:r>
-      <w:r>
-        <w:t>a</w:t>
-      </w:r>
-      <w:r>
-        <w:t xml:space="preserve"> solution on its own, </w:t>
-      </w:r>
-      <w:r>
-        <w:t>it</w:t>
-      </w:r>
-      <w:r>
-        <w:t xml:space="preserve"> talk</w:t>
-      </w:r>
-      <w:r>
-        <w:t>s</w:t>
-      </w:r>
-      <w:r>
-        <w:t xml:space="preserve"> to </w:t>
-      </w:r>
-      <w:r>
-        <w:t>its</w:t>
-      </w:r>
-      <w:r>
-        <w:t xml:space="preserve"> own database exclusively.</w:t>
-      </w:r>
-    </w:p>
-    <w:p>
-      <w:r>
-        <w:t>I am chagrined to admit that I cannot explain how this is possible. File date examination reveals that the migrated</w:t>
-      </w:r>
-      <w:r>
-        <w:t xml:space="preserve"> breeze</w:t>
-      </w:r>
-      <w:r>
-        <w:t xml:space="preserve"> solution is somehow updating the original solution’s db.</w:t>
+        <w:t xml:space="preserve"> clearly references that solution’s own copy of the database, when I run both the original and the migrated breeze solutions, I discover that they are actually sharing the same database. Changes in one are made to the other. </w:t>
+      </w:r>
+    </w:p>
+    <w:p>
+      <w:r>
+        <w:t>However, when I run a solution on its own, it talks to its own database exclusively.</w:t>
+      </w:r>
+    </w:p>
+    <w:p>
+      <w:r>
+        <w:t>I am chagrined to admit that I cannot explain how this is possible. File date examination reveals that the migrated breeze solution is somehow updating the original solution’s db.</w:t>
       </w:r>
     </w:p>
     <w:p>
@@ -345,13 +313,7 @@
       </w:r>
       <w:proofErr w:type="spellEnd"/>
       <w:r>
-        <w:t xml:space="preserve"> file </w:t>
-      </w:r>
-      <w:r>
-        <w:t xml:space="preserve">in a text editor </w:t>
-      </w:r>
-      <w:r>
-        <w:t>as part of this process).</w:t>
+        <w:t xml:space="preserve"> file in a text editor as part of this process).</w:t>
       </w:r>
     </w:p>
     <w:p>
@@ -455,13 +417,7 @@
       </w:r>
       <w:proofErr w:type="spellEnd"/>
       <w:r>
-        <w:t xml:space="preserve"> to </w:t>
-      </w:r>
-      <w:r>
-        <w:t xml:space="preserve">match </w:t>
-      </w:r>
-      <w:r>
-        <w:t>“</w:t>
+        <w:t xml:space="preserve"> to match “</w:t>
       </w:r>
       <w:r>
         <w:t>BreezeMvcApplication7</w:t>
@@ -678,13 +634,7 @@
         </w:numPr>
       </w:pPr>
       <w:r>
-        <w:t>Include th</w:t>
-      </w:r>
-      <w:r>
-        <w:t>is</w:t>
-      </w:r>
-      <w:r>
-        <w:t xml:space="preserve"> breeze bundle in the @section scripts just before the “</w:t>
+        <w:t>Include this breeze bundle in the @section scripts just before the “</w:t>
       </w:r>
       <w:proofErr w:type="spellStart"/>
       <w:r>
@@ -1061,8 +1011,6 @@
       <w:r>
         <w:t xml:space="preserve"> Will revisit.</w:t>
       </w:r>
-      <w:bookmarkStart w:id="0" w:name="_GoBack"/>
-      <w:bookmarkEnd w:id="0"/>
     </w:p>
     <w:p>
       <w:pPr>
@@ -1077,9 +1025,12 @@
       </w:r>
       <w:proofErr w:type="spellStart"/>
       <w:r>
-        <w:t>BreezeTodoController</w:t>
-      </w:r>
-      <w:proofErr w:type="spellEnd"/>
+        <w:t>TodoController</w:t>
+      </w:r>
+      <w:proofErr w:type="spellEnd"/>
+      <w:r>
+        <w:t xml:space="preserve"> [Breeze version]</w:t>
+      </w:r>
     </w:p>
     <w:p>
       <w:pPr>
@@ -1110,13 +1061,7 @@
         </w:numPr>
       </w:pPr>
       <w:r>
-        <w:t>Scripts/app/todo.model.js</w:t>
-      </w:r>
-      <w:r>
-        <w:t xml:space="preserve"> </w:t>
-      </w:r>
-      <w:r>
-        <w:t>[Breeze version]</w:t>
+        <w:t>Scripts/app/todo.model.js [Breeze version]</w:t>
       </w:r>
     </w:p>
     <w:p>
@@ -1128,11 +1073,10 @@
         </w:numPr>
       </w:pPr>
       <w:r>
-        <w:t>Scripts/app/todo.datacontext.js</w:t>
-      </w:r>
-      <w:r>
-        <w:t xml:space="preserve"> [Breeze version]</w:t>
-      </w:r>
+        <w:t>Scripts/app/todo.datacontext.js [Breeze version]</w:t>
+      </w:r>
+      <w:bookmarkStart w:id="0" w:name="_GoBack"/>
+      <w:bookmarkEnd w:id="0"/>
     </w:p>
     <w:p/>
     <w:p/>
@@ -1207,7 +1151,7 @@
           <w:rPr>
             <w:noProof/>
           </w:rPr>
-          <w:t>2</w:t>
+          <w:t>3</w:t>
         </w:r>
         <w:r>
           <w:rPr>

</xml_diff>

<commit_message>
ASP Breeze SPA Template added based on 1/23/2013 version from Mads Old version deleted (a copy on Ward's IBShare) This is a running solution which is the precursor to the Breeze SPA template and VSIX
</commit_message>
<xml_diff>
--- a/Breeze.MvcSpaTemplate/BreezeMvcSPATemplate/BreezeMvcSpaTemplateMigrationNotes.docx
+++ b/Breeze.MvcSpaTemplate/BreezeMvcSPATemplate/BreezeMvcSpaTemplateMigrationNotes.docx
@@ -18,16 +18,19 @@
         <w:t xml:space="preserve"> a solution based on</w:t>
       </w:r>
       <w:r>
-        <w:t xml:space="preserve"> the “official SPA template” as it was on December 3</w:t>
-      </w:r>
-      <w:r>
-        <w:rPr>
-          <w:vertAlign w:val="superscript"/>
-        </w:rPr>
-        <w:t>th</w:t>
-      </w:r>
-      <w:r>
-        <w:t>, 2012, to a Breeze version</w:t>
+        <w:t xml:space="preserve"> the “official SPA template” as it was on </w:t>
+      </w:r>
+      <w:r>
+        <w:t>January 23</w:t>
+      </w:r>
+      <w:r>
+        <w:t>, 201</w:t>
+      </w:r>
+      <w:r>
+        <w:t>3</w:t>
+      </w:r>
+      <w:r>
+        <w:t>, to a Breeze version</w:t>
       </w:r>
       <w:r>
         <w:t xml:space="preserve"> of that solution</w:t>
@@ -41,19 +44,7 @@
         <w:t>I am not trying to explain anything; I am merely recording</w:t>
       </w:r>
       <w:r>
-        <w:t xml:space="preserve"> the steps.</w:t>
-      </w:r>
-      <w:r>
-        <w:t xml:space="preserve"> </w:t>
-      </w:r>
-      <w:r>
-        <w:t>I do begin</w:t>
-      </w:r>
-      <w:r>
-        <w:t xml:space="preserve"> this essay</w:t>
-      </w:r>
-      <w:r>
-        <w:t xml:space="preserve"> with some questions arising from the migration and testing.</w:t>
+        <w:t xml:space="preserve"> the steps</w:t>
       </w:r>
     </w:p>
     <w:p>
@@ -61,369 +52,10 @@
         <w:pStyle w:val="Heading1"/>
       </w:pPr>
       <w:r>
-        <w:t>Questions</w:t>
-      </w:r>
-    </w:p>
-    <w:p>
-      <w:pPr>
-        <w:pStyle w:val="Heading2"/>
-      </w:pPr>
-      <w:proofErr w:type="gramStart"/>
-      <w:r>
-        <w:t>breeze</w:t>
-      </w:r>
-      <w:proofErr w:type="gramEnd"/>
-      <w:r>
-        <w:t xml:space="preserve"> bundle: minified or full</w:t>
-      </w:r>
-    </w:p>
-    <w:p>
-      <w:r>
-        <w:t xml:space="preserve">Which should it be? I choose full (as </w:t>
-      </w:r>
-      <w:proofErr w:type="spellStart"/>
-      <w:r>
-        <w:t>jQuery</w:t>
-      </w:r>
-      <w:proofErr w:type="spellEnd"/>
-      <w:r>
-        <w:t xml:space="preserve"> does) rather than minified (as KO does). What do you think, </w:t>
-      </w:r>
-      <w:proofErr w:type="spellStart"/>
-      <w:r>
-        <w:t>Mads</w:t>
-      </w:r>
-      <w:proofErr w:type="spellEnd"/>
-      <w:r>
-        <w:t>?</w:t>
-      </w:r>
-    </w:p>
-    <w:p>
-      <w:pPr>
-        <w:pStyle w:val="Heading2"/>
-      </w:pPr>
-      <w:proofErr w:type="gramStart"/>
-      <w:r>
-        <w:t>copyright</w:t>
-      </w:r>
-      <w:proofErr w:type="gramEnd"/>
-    </w:p>
-    <w:p>
-      <w:r>
-        <w:t xml:space="preserve">The template currently generates an </w:t>
-      </w:r>
-      <w:proofErr w:type="spellStart"/>
-      <w:r>
-        <w:t>AssemblyInfo</w:t>
-      </w:r>
-      <w:proofErr w:type="spellEnd"/>
-      <w:r>
-        <w:t xml:space="preserve"> with a Microsoft copyright. That doesn’t seem right. But if it is, should the Breeze template have an </w:t>
-      </w:r>
-      <w:proofErr w:type="spellStart"/>
-      <w:r>
-        <w:t>IdeaBlade</w:t>
-      </w:r>
-      <w:proofErr w:type="spellEnd"/>
-      <w:r>
-        <w:t xml:space="preserve"> copyright? Even though the whole thing is a </w:t>
-      </w:r>
-      <w:proofErr w:type="spellStart"/>
-      <w:r>
-        <w:t>mashup</w:t>
-      </w:r>
-      <w:proofErr w:type="spellEnd"/>
-      <w:r>
-        <w:t xml:space="preserve"> of different parts? We don’t really care … but this sample template was given an </w:t>
-      </w:r>
-      <w:proofErr w:type="spellStart"/>
-      <w:r>
-        <w:t>IdeaBlade</w:t>
-      </w:r>
-      <w:proofErr w:type="spellEnd"/>
-      <w:r>
-        <w:t xml:space="preserve"> copyright.</w:t>
-      </w:r>
-    </w:p>
-    <w:p>
-      <w:pPr>
-        <w:pStyle w:val="Heading2"/>
-      </w:pPr>
-      <w:proofErr w:type="gramStart"/>
-      <w:r>
-        <w:t>second</w:t>
-      </w:r>
-      <w:proofErr w:type="gramEnd"/>
-      <w:r>
-        <w:t xml:space="preserve"> “x”</w:t>
-      </w:r>
-    </w:p>
-    <w:p>
-      <w:r>
-        <w:t xml:space="preserve">When editing a </w:t>
-      </w:r>
-      <w:proofErr w:type="spellStart"/>
-      <w:r>
-        <w:t>TodoItem</w:t>
-      </w:r>
-      <w:proofErr w:type="spellEnd"/>
-      <w:r>
-        <w:t xml:space="preserve">, why does a second ‘x’ appear as shown </w:t>
-      </w:r>
-      <w:proofErr w:type="gramStart"/>
-      <w:r>
-        <w:t>here:</w:t>
-      </w:r>
-      <w:proofErr w:type="gramEnd"/>
-    </w:p>
-    <w:p>
-      <w:r>
-        <w:rPr>
-          <w:noProof/>
-        </w:rPr>
-        <w:drawing>
-          <wp:inline distT="0" distB="0" distL="0" distR="0" wp14:anchorId="077251E6" wp14:editId="291B7CD7">
-            <wp:extent cx="2876191" cy="980952"/>
-            <wp:effectExtent l="0" t="0" r="635" b="0"/>
-            <wp:docPr id="1" name="Picture 1"/>
-            <wp:cNvGraphicFramePr>
-              <a:graphicFrameLocks xmlns:a="http://schemas.openxmlformats.org/drawingml/2006/main" noChangeAspect="1"/>
-            </wp:cNvGraphicFramePr>
-            <a:graphic xmlns:a="http://schemas.openxmlformats.org/drawingml/2006/main">
-              <a:graphicData uri="http://schemas.openxmlformats.org/drawingml/2006/picture">
-                <pic:pic xmlns:pic="http://schemas.openxmlformats.org/drawingml/2006/picture">
-                  <pic:nvPicPr>
-                    <pic:cNvPr id="0" name=""/>
-                    <pic:cNvPicPr/>
-                  </pic:nvPicPr>
-                  <pic:blipFill>
-                    <a:blip r:embed="rId8"/>
-                    <a:stretch>
-                      <a:fillRect/>
-                    </a:stretch>
-                  </pic:blipFill>
-                  <pic:spPr>
-                    <a:xfrm>
-                      <a:off x="0" y="0"/>
-                      <a:ext cx="2876191" cy="980952"/>
-                    </a:xfrm>
-                    <a:prstGeom prst="rect">
-                      <a:avLst/>
-                    </a:prstGeom>
-                  </pic:spPr>
-                </pic:pic>
-              </a:graphicData>
-            </a:graphic>
-          </wp:inline>
-        </w:drawing>
-      </w:r>
-    </w:p>
-    <w:p>
-      <w:r>
-        <w:t>This seems to mean “clear entry” but it sure is confusing relative to the other, gray ‘x’ which means “delete”.</w:t>
-      </w:r>
-    </w:p>
-    <w:p>
-      <w:pPr>
-        <w:pStyle w:val="Heading2"/>
-      </w:pPr>
-      <w:proofErr w:type="gramStart"/>
-      <w:r>
-        <w:t>both</w:t>
-      </w:r>
-      <w:proofErr w:type="gramEnd"/>
-      <w:r>
-        <w:t xml:space="preserve"> the original and the breeze solution share the database [???]</w:t>
-      </w:r>
-    </w:p>
-    <w:p>
-      <w:r>
-        <w:t xml:space="preserve">Although the database file name of the breeze solution is different from the original and the connection string in the breeze solution’s </w:t>
-      </w:r>
-      <w:proofErr w:type="spellStart"/>
-      <w:r>
-        <w:t>Web.config</w:t>
-      </w:r>
-      <w:proofErr w:type="spellEnd"/>
-      <w:r>
-        <w:t xml:space="preserve"> clearly references that solution’s own copy of the database, when I run both the original and the migrated breeze solutions, I discover that they are actually sharing the same database. Changes in one are made to the other. </w:t>
-      </w:r>
-    </w:p>
-    <w:p>
-      <w:r>
-        <w:t>However, when I run a solution on its own, it talks to its own database exclusively.</w:t>
-      </w:r>
-    </w:p>
-    <w:p>
-      <w:r>
-        <w:t>I am chagrined to admit that I cannot explain how this is possible. File date examination reveals that the migrated breeze solution is somehow updating the original solution’s db.</w:t>
-      </w:r>
-    </w:p>
-    <w:p>
-      <w:pPr>
-        <w:pStyle w:val="Heading1"/>
-      </w:pPr>
-      <w:r>
-        <w:lastRenderedPageBreak/>
         <w:t>Change</w:t>
       </w:r>
-    </w:p>
-    <w:p>
-      <w:pPr>
-        <w:keepNext/>
-      </w:pPr>
-      <w:r>
-        <w:t>I made an exact copy of the official template</w:t>
-      </w:r>
-      <w:r>
-        <w:t xml:space="preserve"> solution</w:t>
-      </w:r>
-      <w:r>
-        <w:t xml:space="preserve"> and then …</w:t>
-      </w:r>
-    </w:p>
-    <w:p>
-      <w:pPr>
-        <w:pStyle w:val="ListParagraph"/>
-        <w:numPr>
-          <w:ilvl w:val="0"/>
-          <w:numId w:val="3"/>
-        </w:numPr>
-      </w:pPr>
-      <w:r>
-        <w:t xml:space="preserve">Prefixed the name of the solution, project folder, and </w:t>
-      </w:r>
-      <w:proofErr w:type="spellStart"/>
-      <w:r>
-        <w:t>csproj</w:t>
-      </w:r>
-      <w:proofErr w:type="spellEnd"/>
-      <w:r>
-        <w:t xml:space="preserve"> with “Breeze” so it now reads “</w:t>
-      </w:r>
-      <w:r>
-        <w:t>BreezeMvcApplication7</w:t>
-      </w:r>
-      <w:r>
-        <w:t>” (edited the .</w:t>
-      </w:r>
-      <w:proofErr w:type="spellStart"/>
-      <w:r>
-        <w:t>sln</w:t>
-      </w:r>
-      <w:proofErr w:type="spellEnd"/>
-      <w:r>
-        <w:t xml:space="preserve"> file in a text editor as part of this process).</w:t>
-      </w:r>
-    </w:p>
-    <w:p>
-      <w:pPr>
-        <w:pStyle w:val="ListParagraph"/>
-        <w:numPr>
-          <w:ilvl w:val="0"/>
-          <w:numId w:val="3"/>
-        </w:numPr>
-      </w:pPr>
-      <w:r>
-        <w:t>Globally changed every mention of “</w:t>
-      </w:r>
-      <w:r>
-        <w:t>MvcApplication7</w:t>
-      </w:r>
-      <w:r>
-        <w:t>” to “</w:t>
-      </w:r>
-      <w:r>
-        <w:t>BreezeMvcApplication7</w:t>
-      </w:r>
-      <w:r>
-        <w:t>”; this mostly affected namespaces.</w:t>
-      </w:r>
-    </w:p>
-    <w:p>
-      <w:pPr>
-        <w:pStyle w:val="ListParagraph"/>
-        <w:numPr>
-          <w:ilvl w:val="0"/>
-          <w:numId w:val="3"/>
-        </w:numPr>
-      </w:pPr>
-      <w:r>
-        <w:t>Made the same changes in the project properties, thus changing the assembly and default namespace names</w:t>
-      </w:r>
-    </w:p>
-    <w:p>
-      <w:pPr>
-        <w:pStyle w:val="ListParagraph"/>
-        <w:numPr>
-          <w:ilvl w:val="0"/>
-          <w:numId w:val="3"/>
-        </w:numPr>
-      </w:pPr>
-      <w:r>
-        <w:t xml:space="preserve">Changed the product name, company, and copyright in </w:t>
-      </w:r>
-      <w:proofErr w:type="spellStart"/>
-      <w:r>
-        <w:t>AssemblyInfo</w:t>
-      </w:r>
-      <w:proofErr w:type="spellEnd"/>
-      <w:r>
-        <w:t xml:space="preserve"> as described above.</w:t>
-      </w:r>
-    </w:p>
-    <w:p>
-      <w:pPr>
-        <w:pStyle w:val="ListParagraph"/>
-        <w:numPr>
-          <w:ilvl w:val="0"/>
-          <w:numId w:val="3"/>
-        </w:numPr>
-      </w:pPr>
-      <w:r>
-        <w:t xml:space="preserve">Changed port to 7902 in “Project | Properties | </w:t>
-      </w:r>
-      <w:proofErr w:type="gramStart"/>
-      <w:r>
-        <w:t>Web !</w:t>
-      </w:r>
-      <w:proofErr w:type="gramEnd"/>
-      <w:r>
-        <w:t xml:space="preserve"> Local IIS Web Server | Project </w:t>
-      </w:r>
-      <w:proofErr w:type="spellStart"/>
-      <w:r>
-        <w:t>Url</w:t>
-      </w:r>
-      <w:proofErr w:type="spellEnd"/>
-      <w:r>
-        <w:t>” so can run official template version and this Breeze template version side-by-side w/o conflict.</w:t>
-      </w:r>
-    </w:p>
-    <w:p>
-      <w:pPr>
-        <w:pStyle w:val="ListParagraph"/>
-        <w:numPr>
-          <w:ilvl w:val="0"/>
-          <w:numId w:val="3"/>
-        </w:numPr>
-      </w:pPr>
-      <w:r>
-        <w:t xml:space="preserve">Renamed the database in </w:t>
-      </w:r>
-      <w:proofErr w:type="spellStart"/>
-      <w:r>
-        <w:t>App_Data</w:t>
-      </w:r>
-      <w:proofErr w:type="spellEnd"/>
-      <w:r>
-        <w:t xml:space="preserve"> to match “</w:t>
-      </w:r>
-      <w:r>
-        <w:t>BreezeMvcApplication7</w:t>
-      </w:r>
-      <w:r>
-        <w:t>” although, as noted above, this seems to make no difference at all. It’s a mystery to me.</w:t>
+      <w:r>
+        <w:t>s</w:t>
       </w:r>
     </w:p>
     <w:p>
@@ -447,10 +79,45 @@
       <w:r>
         <w:t xml:space="preserve"> – add a breeze bundle</w:t>
       </w:r>
-    </w:p>
-    <w:p>
-      <w:pPr>
-        <w:keepNext/>
+      <w:r>
+        <w:t xml:space="preserve"> just below “knockout” bundle</w:t>
+      </w:r>
+      <w:r>
+        <w:br/>
+      </w:r>
+      <w:r>
+        <w:rPr>
+          <w:b/>
+          <w:color w:val="FF0000"/>
+        </w:rPr>
+        <w:t xml:space="preserve">BIG BUNDLING NAME </w:t>
+      </w:r>
+      <w:proofErr w:type="gramStart"/>
+      <w:r>
+        <w:rPr>
+          <w:b/>
+          <w:color w:val="FF0000"/>
+        </w:rPr>
+        <w:t>PROBLEM  …</w:t>
+      </w:r>
+      <w:proofErr w:type="gramEnd"/>
+      <w:r>
+        <w:rPr>
+          <w:b/>
+          <w:color w:val="FF0000"/>
+        </w:rPr>
+        <w:t xml:space="preserve"> MUST FIX BEFORE RELEASE</w:t>
+      </w:r>
+      <w:r>
+        <w:rPr>
+          <w:b/>
+          <w:color w:val="FF0000"/>
+        </w:rPr>
+        <w:t>!</w:t>
+      </w:r>
+    </w:p>
+    <w:p>
+      <w:pPr>
         <w:shd w:val="clear" w:color="auto" w:fill="F2F2F2" w:themeFill="background1" w:themeFillShade="F2"/>
         <w:autoSpaceDE w:val="0"/>
         <w:autoSpaceDN w:val="0"/>
@@ -463,6 +130,8 @@
           <w:szCs w:val="27"/>
         </w:rPr>
       </w:pPr>
+      <w:bookmarkStart w:id="0" w:name="OLE_LINK1"/>
+      <w:bookmarkStart w:id="1" w:name="OLE_LINK2"/>
       <w:proofErr w:type="spellStart"/>
       <w:proofErr w:type="gramStart"/>
       <w:r>
@@ -536,7 +205,6 @@
     </w:p>
     <w:p>
       <w:pPr>
-        <w:keepNext/>
         <w:shd w:val="clear" w:color="auto" w:fill="F2F2F2" w:themeFill="background1" w:themeFillShade="F2"/>
         <w:autoSpaceDE w:val="0"/>
         <w:autoSpaceDN w:val="0"/>
@@ -555,7 +223,7 @@
           <w:color w:val="000000"/>
           <w:szCs w:val="27"/>
         </w:rPr>
-        <w:t xml:space="preserve">    </w:t>
+        <w:t xml:space="preserve">            </w:t>
       </w:r>
       <w:r>
         <w:rPr>
@@ -564,6 +232,45 @@
           <w:szCs w:val="27"/>
         </w:rPr>
         <w:t>"~/Scripts/q.js"</w:t>
+      </w:r>
+      <w:r>
+        <w:rPr>
+          <w:rFonts w:ascii="Consolas" w:hAnsi="Consolas" w:cs="Consolas"/>
+          <w:color w:val="000000"/>
+          <w:szCs w:val="27"/>
+        </w:rPr>
+        <w:t>,</w:t>
+      </w:r>
+    </w:p>
+    <w:p>
+      <w:pPr>
+        <w:shd w:val="clear" w:color="auto" w:fill="F2F2F2" w:themeFill="background1" w:themeFillShade="F2"/>
+        <w:autoSpaceDE w:val="0"/>
+        <w:autoSpaceDN w:val="0"/>
+        <w:adjustRightInd w:val="0"/>
+        <w:spacing w:after="0" w:line="240" w:lineRule="auto"/>
+        <w:ind w:left="720"/>
+        <w:rPr>
+          <w:rFonts w:ascii="Consolas" w:hAnsi="Consolas" w:cs="Consolas"/>
+          <w:color w:val="000000"/>
+          <w:szCs w:val="27"/>
+        </w:rPr>
+      </w:pPr>
+      <w:r>
+        <w:rPr>
+          <w:rFonts w:ascii="Consolas" w:hAnsi="Consolas" w:cs="Consolas"/>
+          <w:color w:val="000000"/>
+          <w:szCs w:val="27"/>
+        </w:rPr>
+        <w:t xml:space="preserve">            </w:t>
+      </w:r>
+      <w:r>
+        <w:rPr>
+          <w:rFonts w:ascii="Consolas" w:hAnsi="Consolas" w:cs="Consolas"/>
+          <w:color w:val="A31515"/>
+          <w:szCs w:val="27"/>
+        </w:rPr>
+        <w:t>"~/Scripts/breeze.debug.js"</w:t>
       </w:r>
       <w:r>
         <w:rPr>
@@ -581,16 +288,17 @@
         <w:rPr>
           <w:rFonts w:ascii="Consolas" w:hAnsi="Consolas" w:cs="Consolas"/>
           <w:color w:val="000000"/>
-          <w:szCs w:val="27"/>
-        </w:rPr>
-      </w:pPr>
-      <w:r>
-        <w:rPr>
-          <w:rFonts w:ascii="Consolas" w:hAnsi="Consolas" w:cs="Consolas"/>
-          <w:color w:val="000000"/>
-          <w:szCs w:val="27"/>
-        </w:rPr>
-        <w:t xml:space="preserve">    </w:t>
+          <w:sz w:val="18"/>
+          <w:szCs w:val="27"/>
+        </w:rPr>
+      </w:pPr>
+      <w:r>
+        <w:rPr>
+          <w:rFonts w:ascii="Consolas" w:hAnsi="Consolas" w:cs="Consolas"/>
+          <w:color w:val="000000"/>
+          <w:szCs w:val="27"/>
+        </w:rPr>
+        <w:t xml:space="preserve">            </w:t>
       </w:r>
       <w:r>
         <w:rPr>
@@ -598,33 +306,19 @@
           <w:color w:val="A31515"/>
           <w:szCs w:val="27"/>
         </w:rPr>
-        <w:t>"~/Scripts/breeze.debug.js"</w:t>
-      </w:r>
-      <w:r>
-        <w:rPr>
-          <w:rFonts w:ascii="Consolas" w:hAnsi="Consolas" w:cs="Consolas"/>
-          <w:color w:val="000000"/>
-          <w:szCs w:val="27"/>
-        </w:rPr>
-        <w:t>)</w:t>
-      </w:r>
-      <w:r>
-        <w:rPr>
-          <w:rFonts w:ascii="Consolas" w:hAnsi="Consolas" w:cs="Consolas"/>
-          <w:color w:val="000000"/>
-          <w:szCs w:val="27"/>
-        </w:rPr>
-        <w:t>)</w:t>
-      </w:r>
-      <w:r>
-        <w:rPr>
-          <w:rFonts w:ascii="Consolas" w:hAnsi="Consolas" w:cs="Consolas"/>
-          <w:color w:val="000000"/>
-          <w:szCs w:val="27"/>
-        </w:rPr>
-        <w:t>;</w:t>
-      </w:r>
-    </w:p>
+        <w:t>"~/Scripts/breeze.savequeuing.js"</w:t>
+      </w:r>
+      <w:r>
+        <w:rPr>
+          <w:rFonts w:ascii="Consolas" w:hAnsi="Consolas" w:cs="Consolas"/>
+          <w:color w:val="000000"/>
+          <w:szCs w:val="27"/>
+        </w:rPr>
+        <w:t>));</w:t>
+      </w:r>
+    </w:p>
+    <w:bookmarkEnd w:id="0"/>
+    <w:bookmarkEnd w:id="1"/>
     <w:p>
       <w:pPr>
         <w:pStyle w:val="ListParagraph"/>
@@ -634,7 +328,32 @@
         </w:numPr>
       </w:pPr>
       <w:r>
-        <w:t>Include this breeze bundle in the @section scripts just before the “</w:t>
+        <w:t xml:space="preserve">Include this breeze bundle in the @section scripts </w:t>
+      </w:r>
+      <w:r>
+        <w:t xml:space="preserve">of </w:t>
+      </w:r>
+      <w:r>
+        <w:rPr>
+          <w:b/>
+          <w:i/>
+        </w:rPr>
+        <w:t>Views/Home/</w:t>
+      </w:r>
+      <w:proofErr w:type="spellStart"/>
+      <w:r>
+        <w:rPr>
+          <w:b/>
+          <w:i/>
+        </w:rPr>
+        <w:t>Index.cshtml</w:t>
+      </w:r>
+      <w:proofErr w:type="spellEnd"/>
+      <w:r>
+        <w:t xml:space="preserve"> </w:t>
+      </w:r>
+      <w:r>
+        <w:t>just before the “</w:t>
       </w:r>
       <w:proofErr w:type="spellStart"/>
       <w:r>
@@ -647,73 +366,814 @@
     </w:p>
     <w:p>
       <w:pPr>
+        <w:shd w:val="clear" w:color="auto" w:fill="F2F2F2" w:themeFill="background1" w:themeFillShade="F2"/>
+        <w:ind w:left="720"/>
+        <w:rPr>
+          <w:rFonts w:ascii="Consolas" w:hAnsi="Consolas" w:cs="Consolas"/>
+          <w:color w:val="000000"/>
+          <w:sz w:val="20"/>
+          <w:szCs w:val="27"/>
+        </w:rPr>
+      </w:pPr>
+      <w:proofErr w:type="gramStart"/>
+      <w:r>
+        <w:rPr>
+          <w:rFonts w:ascii="Consolas" w:hAnsi="Consolas" w:cs="Consolas"/>
+          <w:color w:val="000000"/>
+          <w:szCs w:val="27"/>
+        </w:rPr>
+        <w:t>@</w:t>
+      </w:r>
+      <w:proofErr w:type="spellStart"/>
+      <w:r>
+        <w:rPr>
+          <w:rFonts w:ascii="Consolas" w:hAnsi="Consolas" w:cs="Consolas"/>
+          <w:color w:val="2B91AF"/>
+          <w:szCs w:val="27"/>
+        </w:rPr>
+        <w:t>Scripts</w:t>
+      </w:r>
+      <w:r>
+        <w:rPr>
+          <w:rFonts w:ascii="Consolas" w:hAnsi="Consolas" w:cs="Consolas"/>
+          <w:color w:val="000000"/>
+          <w:szCs w:val="27"/>
+        </w:rPr>
+        <w:t>.Render</w:t>
+      </w:r>
+      <w:proofErr w:type="spellEnd"/>
+      <w:r>
+        <w:rPr>
+          <w:rFonts w:ascii="Consolas" w:hAnsi="Consolas" w:cs="Consolas"/>
+          <w:color w:val="000000"/>
+          <w:szCs w:val="27"/>
+        </w:rPr>
+        <w:t>(</w:t>
+      </w:r>
+      <w:proofErr w:type="gramEnd"/>
+      <w:r>
+        <w:rPr>
+          <w:rFonts w:ascii="Consolas" w:hAnsi="Consolas" w:cs="Consolas"/>
+          <w:color w:val="A31515"/>
+          <w:szCs w:val="27"/>
+        </w:rPr>
+        <w:t>"~/bundles/breeze</w:t>
+      </w:r>
+      <w:r>
+        <w:rPr>
+          <w:rFonts w:ascii="Consolas" w:hAnsi="Consolas" w:cs="Consolas"/>
+          <w:color w:val="A31515"/>
+          <w:szCs w:val="27"/>
+        </w:rPr>
+        <w:t>"</w:t>
+      </w:r>
+      <w:r>
+        <w:rPr>
+          <w:rFonts w:ascii="Consolas" w:hAnsi="Consolas" w:cs="Consolas"/>
+          <w:color w:val="000000"/>
+          <w:szCs w:val="27"/>
+        </w:rPr>
+        <w:t>)</w:t>
+      </w:r>
+      <w:r>
+        <w:rPr>
+          <w:rFonts w:ascii="Consolas" w:hAnsi="Consolas" w:cs="Consolas"/>
+          <w:color w:val="000000"/>
+          <w:sz w:val="20"/>
+          <w:szCs w:val="27"/>
+          <w:shd w:val="clear" w:color="auto" w:fill="B8CCE4" w:themeFill="accent1" w:themeFillTint="66"/>
+        </w:rPr>
+        <w:t xml:space="preserve"> </w:t>
+      </w:r>
+    </w:p>
+    <w:p>
+      <w:pPr>
         <w:pStyle w:val="ListParagraph"/>
-        <w:keepNext/>
         <w:numPr>
           <w:ilvl w:val="0"/>
           <w:numId w:val="3"/>
         </w:numPr>
       </w:pPr>
-      <w:proofErr w:type="spellStart"/>
-      <w:r>
-        <w:rPr>
-          <w:b/>
-          <w:i/>
-        </w:rPr>
-        <w:t>WebApiConfig.cs</w:t>
-      </w:r>
-      <w:proofErr w:type="spellEnd"/>
-      <w:r>
+      <w:r>
+        <w:t>Add validation to the model</w:t>
+      </w:r>
+    </w:p>
+    <w:p>
+      <w:pPr>
+        <w:pStyle w:val="ListParagraph"/>
+        <w:numPr>
+          <w:ilvl w:val="1"/>
+          <w:numId w:val="3"/>
+        </w:numPr>
+      </w:pPr>
+      <w:proofErr w:type="spellStart"/>
+      <w:r>
+        <w:t>TodoItem.Title</w:t>
+      </w:r>
+      <w:proofErr w:type="spellEnd"/>
+      <w:r>
+        <w:t xml:space="preserve"> - </w:t>
+      </w:r>
+      <w:r>
+        <w:rPr>
+          <w:rFonts w:ascii="Consolas" w:hAnsi="Consolas" w:cs="Consolas"/>
+          <w:color w:val="000000"/>
+          <w:szCs w:val="27"/>
+          <w:highlight w:val="white"/>
+        </w:rPr>
+        <w:t>[</w:t>
+      </w:r>
+      <w:r>
+        <w:rPr>
+          <w:rFonts w:ascii="Consolas" w:hAnsi="Consolas" w:cs="Consolas"/>
+          <w:color w:val="2B91AF"/>
+          <w:szCs w:val="27"/>
+          <w:highlight w:val="white"/>
+        </w:rPr>
+        <w:t>Required</w:t>
+      </w:r>
+      <w:r>
+        <w:rPr>
+          <w:rFonts w:ascii="Consolas" w:hAnsi="Consolas" w:cs="Consolas"/>
+          <w:color w:val="000000"/>
+          <w:szCs w:val="27"/>
+          <w:highlight w:val="white"/>
+        </w:rPr>
+        <w:t xml:space="preserve">, </w:t>
+      </w:r>
+      <w:proofErr w:type="spellStart"/>
+      <w:r>
+        <w:rPr>
+          <w:rFonts w:ascii="Consolas" w:hAnsi="Consolas" w:cs="Consolas"/>
+          <w:color w:val="2B91AF"/>
+          <w:szCs w:val="27"/>
+          <w:highlight w:val="white"/>
+        </w:rPr>
+        <w:t>MaxLength</w:t>
+      </w:r>
+      <w:proofErr w:type="spellEnd"/>
+      <w:r>
+        <w:rPr>
+          <w:rFonts w:ascii="Consolas" w:hAnsi="Consolas" w:cs="Consolas"/>
+          <w:color w:val="000000"/>
+          <w:szCs w:val="27"/>
+          <w:highlight w:val="white"/>
+        </w:rPr>
+        <w:t>(30)]</w:t>
+      </w:r>
+    </w:p>
+    <w:p>
+      <w:pPr>
+        <w:pStyle w:val="ListParagraph"/>
+        <w:numPr>
+          <w:ilvl w:val="1"/>
+          <w:numId w:val="3"/>
+        </w:numPr>
+      </w:pPr>
+      <w:proofErr w:type="spellStart"/>
+      <w:r>
+        <w:t>Todo</w:t>
+      </w:r>
+      <w:r>
+        <w:t>List</w:t>
+      </w:r>
+      <w:r>
+        <w:t>.Title</w:t>
+      </w:r>
+      <w:proofErr w:type="spellEnd"/>
+      <w:r>
+        <w:t xml:space="preserve"> - </w:t>
+      </w:r>
+      <w:r>
+        <w:rPr>
+          <w:rFonts w:ascii="Consolas" w:hAnsi="Consolas" w:cs="Consolas"/>
+          <w:color w:val="000000"/>
+          <w:szCs w:val="27"/>
+          <w:highlight w:val="white"/>
+        </w:rPr>
+        <w:t>[</w:t>
+      </w:r>
+      <w:r>
+        <w:rPr>
+          <w:rFonts w:ascii="Consolas" w:hAnsi="Consolas" w:cs="Consolas"/>
+          <w:color w:val="2B91AF"/>
+          <w:szCs w:val="27"/>
+          <w:highlight w:val="white"/>
+        </w:rPr>
+        <w:t>Required</w:t>
+      </w:r>
+      <w:r>
+        <w:rPr>
+          <w:rFonts w:ascii="Consolas" w:hAnsi="Consolas" w:cs="Consolas"/>
+          <w:color w:val="000000"/>
+          <w:szCs w:val="27"/>
+          <w:highlight w:val="white"/>
+        </w:rPr>
+        <w:t xml:space="preserve">, </w:t>
+      </w:r>
+      <w:proofErr w:type="spellStart"/>
+      <w:r>
+        <w:rPr>
+          <w:rFonts w:ascii="Consolas" w:hAnsi="Consolas" w:cs="Consolas"/>
+          <w:color w:val="2B91AF"/>
+          <w:szCs w:val="27"/>
+          <w:highlight w:val="white"/>
+        </w:rPr>
+        <w:t>MaxLength</w:t>
+      </w:r>
+      <w:proofErr w:type="spellEnd"/>
+      <w:r>
+        <w:rPr>
+          <w:rFonts w:ascii="Consolas" w:hAnsi="Consolas" w:cs="Consolas"/>
+          <w:color w:val="000000"/>
+          <w:szCs w:val="27"/>
+          <w:highlight w:val="white"/>
+        </w:rPr>
+        <w:t>(</w:t>
+      </w:r>
+      <w:r>
+        <w:rPr>
+          <w:rFonts w:ascii="Consolas" w:hAnsi="Consolas" w:cs="Consolas"/>
+          <w:color w:val="000000"/>
+          <w:szCs w:val="27"/>
+          <w:highlight w:val="white"/>
+        </w:rPr>
+        <w:t>2</w:t>
+      </w:r>
+      <w:r>
+        <w:rPr>
+          <w:rFonts w:ascii="Consolas" w:hAnsi="Consolas" w:cs="Consolas"/>
+          <w:color w:val="000000"/>
+          <w:szCs w:val="27"/>
+          <w:highlight w:val="white"/>
+        </w:rPr>
+        <w:t>0)]</w:t>
+      </w:r>
+    </w:p>
+    <w:p>
+      <w:pPr>
+        <w:pStyle w:val="ListParagraph"/>
+        <w:numPr>
+          <w:ilvl w:val="0"/>
+          <w:numId w:val="3"/>
+        </w:numPr>
+      </w:pPr>
+      <w:r>
+        <w:t>Add “q.js” to _references.js</w:t>
+      </w:r>
+    </w:p>
+    <w:p>
+      <w:pPr>
+        <w:pStyle w:val="ListParagraph"/>
+        <w:numPr>
+          <w:ilvl w:val="0"/>
+          <w:numId w:val="3"/>
+        </w:numPr>
+      </w:pPr>
+      <w:r>
+        <w:t>Views/Home/</w:t>
+      </w:r>
+      <w:proofErr w:type="spellStart"/>
+      <w:r>
+        <w:t>Index.cshtml</w:t>
+      </w:r>
+      <w:proofErr w:type="spellEnd"/>
+    </w:p>
+    <w:p>
+      <w:pPr>
+        <w:pStyle w:val="ListParagraph"/>
+        <w:numPr>
+          <w:ilvl w:val="1"/>
+          <w:numId w:val="3"/>
+        </w:numPr>
+      </w:pPr>
+      <w:r>
+        <w:t>Reformatted the long “data-bind” attributes for readability</w:t>
+      </w:r>
+    </w:p>
+    <w:p>
+      <w:pPr>
+        <w:pStyle w:val="ListParagraph"/>
+        <w:numPr>
+          <w:ilvl w:val="1"/>
+          <w:numId w:val="3"/>
+        </w:numPr>
+      </w:pPr>
+      <w:r>
+        <w:t xml:space="preserve">Added </w:t>
+      </w:r>
+      <w:r>
+        <w:rPr>
+          <w:rFonts w:ascii="Consolas" w:hAnsi="Consolas" w:cs="Consolas"/>
+          <w:color w:val="000000"/>
+          <w:szCs w:val="27"/>
+          <w:highlight w:val="white"/>
+        </w:rPr>
+        <w:t>click: $</w:t>
+      </w:r>
+      <w:proofErr w:type="spellStart"/>
+      <w:r>
+        <w:rPr>
+          <w:rFonts w:ascii="Consolas" w:hAnsi="Consolas" w:cs="Consolas"/>
+          <w:color w:val="000000"/>
+          <w:szCs w:val="27"/>
+          <w:highlight w:val="white"/>
+        </w:rPr>
+        <w:t>root.clearErrorMessage</w:t>
+      </w:r>
+      <w:proofErr w:type="spellEnd"/>
+      <w:r>
+        <w:rPr>
+          <w:sz w:val="18"/>
+        </w:rPr>
         <w:t xml:space="preserve"> </w:t>
       </w:r>
+      <w:r>
+        <w:t xml:space="preserve">to both title bindings (see corresponding new </w:t>
+      </w:r>
+      <w:proofErr w:type="spellStart"/>
+      <w:r>
+        <w:t>ViewModel</w:t>
+      </w:r>
+      <w:proofErr w:type="spellEnd"/>
+      <w:r>
+        <w:t xml:space="preserve"> method); this goes hand-in-hand with the demonstration of Breeze validation capability</w:t>
+      </w:r>
+    </w:p>
+    <w:p>
+      <w:pPr>
+        <w:pStyle w:val="ListParagraph"/>
+        <w:numPr>
+          <w:ilvl w:val="0"/>
+          <w:numId w:val="3"/>
+        </w:numPr>
+      </w:pPr>
+      <w:r>
+        <w:t xml:space="preserve">Scripts/app/todo.viewmodel.js – add </w:t>
+      </w:r>
+      <w:proofErr w:type="spellStart"/>
+      <w:r>
+        <w:rPr>
+          <w:rFonts w:ascii="Consolas" w:hAnsi="Consolas" w:cs="Consolas"/>
+          <w:color w:val="000000"/>
+          <w:szCs w:val="27"/>
+          <w:highlight w:val="white"/>
+        </w:rPr>
+        <w:t>clearErrorMessage</w:t>
+      </w:r>
+      <w:proofErr w:type="spellEnd"/>
+    </w:p>
+    <w:p>
+      <w:pPr>
+        <w:shd w:val="clear" w:color="auto" w:fill="F2F2F2" w:themeFill="background1" w:themeFillShade="F2"/>
+        <w:autoSpaceDE w:val="0"/>
+        <w:autoSpaceDN w:val="0"/>
+        <w:adjustRightInd w:val="0"/>
+        <w:spacing w:after="0" w:line="240" w:lineRule="auto"/>
+        <w:ind w:left="720"/>
+        <w:rPr>
+          <w:rFonts w:ascii="Consolas" w:hAnsi="Consolas" w:cs="Consolas"/>
+          <w:color w:val="000000"/>
+        </w:rPr>
+      </w:pPr>
+      <w:proofErr w:type="spellStart"/>
       <w:proofErr w:type="gramStart"/>
       <w:r>
-        <w:t>–  comment</w:t>
-      </w:r>
+        <w:rPr>
+          <w:rFonts w:ascii="Consolas" w:hAnsi="Consolas" w:cs="Consolas"/>
+          <w:color w:val="000000"/>
+        </w:rPr>
+        <w:t>clearErrorMessage</w:t>
+      </w:r>
+      <w:proofErr w:type="spellEnd"/>
       <w:proofErr w:type="gramEnd"/>
       <w:r>
-        <w:t xml:space="preserve"> out or delete “</w:t>
-      </w:r>
-      <w:proofErr w:type="spellStart"/>
-      <w:r>
-        <w:rPr>
-          <w:rFonts w:ascii="Consolas" w:hAnsi="Consolas" w:cs="Consolas"/>
-          <w:color w:val="000000"/>
-          <w:szCs w:val="27"/>
-          <w:highlight w:val="white"/>
-        </w:rPr>
-        <w:t>config.EnableQuerySupport</w:t>
-      </w:r>
-      <w:proofErr w:type="spellEnd"/>
-      <w:r>
-        <w:rPr>
-          <w:rFonts w:ascii="Consolas" w:hAnsi="Consolas" w:cs="Consolas"/>
-          <w:color w:val="000000"/>
-          <w:szCs w:val="27"/>
-          <w:highlight w:val="white"/>
-        </w:rPr>
-        <w:t>();</w:t>
-      </w:r>
-      <w:r>
-        <w:t xml:space="preserve">” because it conflicts with Breeze’s </w:t>
-      </w:r>
-      <w:proofErr w:type="spellStart"/>
-      <w:r>
-        <w:t>ODataActionFilter</w:t>
-      </w:r>
-      <w:proofErr w:type="spellEnd"/>
-      <w:r>
-        <w:t xml:space="preserve">. </w:t>
-      </w:r>
-      <w:r>
-        <w:br/>
+        <w:rPr>
+          <w:rFonts w:ascii="Consolas" w:hAnsi="Consolas" w:cs="Consolas"/>
+          <w:color w:val="000000"/>
+        </w:rPr>
+        <w:t xml:space="preserve"> = </w:t>
+      </w:r>
+      <w:r>
+        <w:rPr>
+          <w:rFonts w:ascii="Consolas" w:hAnsi="Consolas" w:cs="Consolas"/>
+          <w:color w:val="0000FF"/>
+        </w:rPr>
+        <w:t>function</w:t>
+      </w:r>
+      <w:r>
+        <w:rPr>
+          <w:rFonts w:ascii="Consolas" w:hAnsi="Consolas" w:cs="Consolas"/>
+          <w:color w:val="000000"/>
+        </w:rPr>
+        <w:t xml:space="preserve"> (</w:t>
+      </w:r>
+      <w:proofErr w:type="spellStart"/>
+      <w:r>
+        <w:rPr>
+          <w:rFonts w:ascii="Consolas" w:hAnsi="Consolas" w:cs="Consolas"/>
+          <w:color w:val="000000"/>
+        </w:rPr>
+        <w:t>obj</w:t>
+      </w:r>
+      <w:proofErr w:type="spellEnd"/>
+      <w:r>
+        <w:rPr>
+          <w:rFonts w:ascii="Consolas" w:hAnsi="Consolas" w:cs="Consolas"/>
+          <w:color w:val="000000"/>
+        </w:rPr>
+        <w:t>) {</w:t>
+      </w:r>
+    </w:p>
+    <w:p>
+      <w:pPr>
+        <w:shd w:val="clear" w:color="auto" w:fill="F2F2F2" w:themeFill="background1" w:themeFillShade="F2"/>
+        <w:autoSpaceDE w:val="0"/>
+        <w:autoSpaceDN w:val="0"/>
+        <w:adjustRightInd w:val="0"/>
+        <w:spacing w:after="0" w:line="240" w:lineRule="auto"/>
+        <w:ind w:left="720"/>
+        <w:rPr>
+          <w:rFonts w:ascii="Consolas" w:hAnsi="Consolas" w:cs="Consolas"/>
+          <w:color w:val="000000"/>
+        </w:rPr>
+      </w:pPr>
+      <w:r>
+        <w:rPr>
+          <w:rFonts w:ascii="Consolas" w:hAnsi="Consolas" w:cs="Consolas"/>
+          <w:color w:val="000000"/>
+        </w:rPr>
+        <w:t xml:space="preserve">    </w:t>
+      </w:r>
+      <w:proofErr w:type="spellStart"/>
+      <w:proofErr w:type="gramStart"/>
+      <w:r>
+        <w:rPr>
+          <w:rFonts w:ascii="Consolas" w:hAnsi="Consolas" w:cs="Consolas"/>
+          <w:color w:val="000000"/>
+        </w:rPr>
+        <w:t>obj</w:t>
+      </w:r>
+      <w:proofErr w:type="spellEnd"/>
+      <w:proofErr w:type="gramEnd"/>
+      <w:r>
+        <w:rPr>
+          <w:rFonts w:ascii="Consolas" w:hAnsi="Consolas" w:cs="Consolas"/>
+          <w:color w:val="000000"/>
+        </w:rPr>
+        <w:t xml:space="preserve"> &amp;&amp; </w:t>
+      </w:r>
+      <w:proofErr w:type="spellStart"/>
+      <w:r>
+        <w:rPr>
+          <w:rFonts w:ascii="Consolas" w:hAnsi="Consolas" w:cs="Consolas"/>
+          <w:color w:val="000000"/>
+        </w:rPr>
+        <w:t>obj.errorMessage</w:t>
+      </w:r>
+      <w:proofErr w:type="spellEnd"/>
+      <w:r>
+        <w:rPr>
+          <w:rFonts w:ascii="Consolas" w:hAnsi="Consolas" w:cs="Consolas"/>
+          <w:color w:val="000000"/>
+        </w:rPr>
+        <w:t xml:space="preserve"> &amp;&amp; </w:t>
+      </w:r>
+      <w:proofErr w:type="spellStart"/>
+      <w:r>
+        <w:rPr>
+          <w:rFonts w:ascii="Consolas" w:hAnsi="Consolas" w:cs="Consolas"/>
+          <w:color w:val="000000"/>
+        </w:rPr>
+        <w:t>obj.errorMessage</w:t>
+      </w:r>
+      <w:proofErr w:type="spellEnd"/>
+      <w:r>
+        <w:rPr>
+          <w:rFonts w:ascii="Consolas" w:hAnsi="Consolas" w:cs="Consolas"/>
+          <w:color w:val="000000"/>
+        </w:rPr>
+        <w:t>(</w:t>
+      </w:r>
+      <w:r>
+        <w:rPr>
+          <w:rFonts w:ascii="Consolas" w:hAnsi="Consolas" w:cs="Consolas"/>
+          <w:color w:val="0000FF"/>
+        </w:rPr>
+        <w:t>null</w:t>
+      </w:r>
+      <w:r>
+        <w:rPr>
+          <w:rFonts w:ascii="Consolas" w:hAnsi="Consolas" w:cs="Consolas"/>
+          <w:color w:val="000000"/>
+        </w:rPr>
+        <w:t>);</w:t>
+      </w:r>
+    </w:p>
+    <w:p>
+      <w:pPr>
+        <w:shd w:val="clear" w:color="auto" w:fill="F2F2F2" w:themeFill="background1" w:themeFillShade="F2"/>
+        <w:autoSpaceDE w:val="0"/>
+        <w:autoSpaceDN w:val="0"/>
+        <w:adjustRightInd w:val="0"/>
+        <w:spacing w:after="0" w:line="240" w:lineRule="auto"/>
+        <w:ind w:left="720"/>
+        <w:rPr>
+          <w:rFonts w:ascii="Consolas" w:hAnsi="Consolas" w:cs="Consolas"/>
+          <w:color w:val="000000"/>
+        </w:rPr>
+      </w:pPr>
+      <w:r>
+        <w:rPr>
+          <w:rFonts w:ascii="Consolas" w:hAnsi="Consolas" w:cs="Consolas"/>
+          <w:color w:val="000000"/>
+        </w:rPr>
+        <w:t>};</w:t>
+      </w:r>
+    </w:p>
+    <w:p>
+      <w:pPr>
+        <w:shd w:val="clear" w:color="auto" w:fill="F2F2F2" w:themeFill="background1" w:themeFillShade="F2"/>
+        <w:autoSpaceDE w:val="0"/>
+        <w:autoSpaceDN w:val="0"/>
+        <w:adjustRightInd w:val="0"/>
+        <w:spacing w:after="0" w:line="240" w:lineRule="auto"/>
+        <w:ind w:left="720"/>
+        <w:rPr>
+          <w:rFonts w:ascii="Consolas" w:hAnsi="Consolas" w:cs="Consolas"/>
+          <w:color w:val="000000"/>
+        </w:rPr>
+      </w:pPr>
+      <w:r>
+        <w:rPr>
+          <w:rFonts w:ascii="Consolas" w:hAnsi="Consolas" w:cs="Consolas"/>
+          <w:color w:val="000000"/>
+        </w:rPr>
+        <w:t>...</w:t>
+      </w:r>
+    </w:p>
+    <w:p>
+      <w:pPr>
+        <w:shd w:val="clear" w:color="auto" w:fill="F2F2F2" w:themeFill="background1" w:themeFillShade="F2"/>
+        <w:autoSpaceDE w:val="0"/>
+        <w:autoSpaceDN w:val="0"/>
+        <w:adjustRightInd w:val="0"/>
+        <w:spacing w:after="160" w:line="240" w:lineRule="auto"/>
+        <w:ind w:left="720"/>
+        <w:rPr>
+          <w:sz w:val="18"/>
+        </w:rPr>
+      </w:pPr>
+      <w:proofErr w:type="spellStart"/>
+      <w:proofErr w:type="gramStart"/>
+      <w:r>
+        <w:rPr>
+          <w:rFonts w:ascii="Consolas" w:hAnsi="Consolas" w:cs="Consolas"/>
+          <w:color w:val="000000"/>
+          <w:szCs w:val="27"/>
+        </w:rPr>
+        <w:t>clearErrorMessage</w:t>
+      </w:r>
+      <w:proofErr w:type="spellEnd"/>
+      <w:proofErr w:type="gramEnd"/>
+      <w:r>
+        <w:rPr>
+          <w:rFonts w:ascii="Consolas" w:hAnsi="Consolas" w:cs="Consolas"/>
+          <w:color w:val="000000"/>
+          <w:szCs w:val="27"/>
+        </w:rPr>
+        <w:t xml:space="preserve">: </w:t>
+      </w:r>
+      <w:proofErr w:type="spellStart"/>
+      <w:r>
+        <w:rPr>
+          <w:rFonts w:ascii="Consolas" w:hAnsi="Consolas" w:cs="Consolas"/>
+          <w:color w:val="000000"/>
+          <w:szCs w:val="27"/>
+        </w:rPr>
+        <w:t>clearErrorMessage</w:t>
+      </w:r>
+      <w:proofErr w:type="spellEnd"/>
+    </w:p>
+    <w:p>
+      <w:pPr>
+        <w:pStyle w:val="ListParagraph"/>
+        <w:numPr>
+          <w:ilvl w:val="0"/>
+          <w:numId w:val="3"/>
+        </w:numPr>
+      </w:pPr>
+      <w:r>
+        <w:t>Change link at bottom of View/Shared/_Layout.cshtml</w:t>
+      </w:r>
+      <w:r>
+        <w:t>.js</w:t>
+      </w:r>
+      <w:r>
+        <w:t xml:space="preserve"> – </w:t>
       </w:r>
       <w:r>
         <w:rPr>
           <w:b/>
           <w:color w:val="FF0000"/>
         </w:rPr>
-        <w:t>Note that Breeze should do this itself for its controller</w:t>
+        <w:t>GET FINAL LINK</w:t>
+      </w:r>
+    </w:p>
+    <w:p>
+      <w:pPr>
+        <w:ind w:left="720"/>
+        <w:rPr>
+          <w:sz w:val="18"/>
+        </w:rPr>
+      </w:pPr>
+      <w:r>
+        <w:rPr>
+          <w:rFonts w:ascii="Consolas" w:hAnsi="Consolas" w:cs="Consolas"/>
+          <w:color w:val="0000FF"/>
+          <w:szCs w:val="27"/>
+          <w:highlight w:val="white"/>
+        </w:rPr>
+        <w:t>&lt;</w:t>
+      </w:r>
+      <w:r>
+        <w:rPr>
+          <w:rFonts w:ascii="Consolas" w:hAnsi="Consolas" w:cs="Consolas"/>
+          <w:color w:val="800000"/>
+          <w:szCs w:val="27"/>
+          <w:highlight w:val="white"/>
+        </w:rPr>
+        <w:t>p</w:t>
+      </w:r>
+      <w:r>
+        <w:rPr>
+          <w:rFonts w:ascii="Consolas" w:hAnsi="Consolas" w:cs="Consolas"/>
+          <w:color w:val="0000FF"/>
+          <w:szCs w:val="27"/>
+          <w:highlight w:val="white"/>
+        </w:rPr>
+        <w:t>&gt;</w:t>
+      </w:r>
+      <w:r>
+        <w:rPr>
+          <w:rFonts w:ascii="Consolas" w:hAnsi="Consolas" w:cs="Consolas"/>
+          <w:color w:val="000000"/>
+          <w:szCs w:val="27"/>
+          <w:highlight w:val="white"/>
+        </w:rPr>
+        <w:t xml:space="preserve">Learn more about </w:t>
+      </w:r>
+      <w:r>
+        <w:rPr>
+          <w:rFonts w:ascii="Consolas" w:hAnsi="Consolas" w:cs="Consolas"/>
+          <w:color w:val="0000FF"/>
+          <w:szCs w:val="27"/>
+          <w:highlight w:val="white"/>
+        </w:rPr>
+        <w:t>&lt;</w:t>
+      </w:r>
+      <w:r>
+        <w:rPr>
+          <w:rFonts w:ascii="Consolas" w:hAnsi="Consolas" w:cs="Consolas"/>
+          <w:color w:val="800000"/>
+          <w:szCs w:val="27"/>
+          <w:highlight w:val="white"/>
+        </w:rPr>
+        <w:t>a</w:t>
+      </w:r>
+      <w:r>
+        <w:rPr>
+          <w:rFonts w:ascii="Consolas" w:hAnsi="Consolas" w:cs="Consolas"/>
+          <w:color w:val="000000"/>
+          <w:szCs w:val="27"/>
+          <w:highlight w:val="white"/>
+        </w:rPr>
+        <w:t xml:space="preserve"> </w:t>
+      </w:r>
+      <w:proofErr w:type="spellStart"/>
+      <w:r>
+        <w:rPr>
+          <w:rFonts w:ascii="Consolas" w:hAnsi="Consolas" w:cs="Consolas"/>
+          <w:color w:val="FF0000"/>
+          <w:szCs w:val="27"/>
+          <w:highlight w:val="white"/>
+        </w:rPr>
+        <w:t>href</w:t>
+      </w:r>
+      <w:proofErr w:type="spellEnd"/>
+      <w:r>
+        <w:rPr>
+          <w:rFonts w:ascii="Consolas" w:hAnsi="Consolas" w:cs="Consolas"/>
+          <w:color w:val="0000FF"/>
+          <w:szCs w:val="27"/>
+          <w:highlight w:val="white"/>
+        </w:rPr>
+        <w:t>=</w:t>
+      </w:r>
+      <w:hyperlink r:id="rId8" w:history="1">
+        <w:r>
+          <w:rPr>
+            <w:rStyle w:val="Hyperlink"/>
+            <w:rFonts w:ascii="Consolas" w:hAnsi="Consolas" w:cs="Consolas"/>
+            <w:highlight w:val="white"/>
+          </w:rPr>
+          <w:t>http://www.breezejs.com</w:t>
+        </w:r>
+      </w:hyperlink>
+      <w:r>
+        <w:rPr>
+          <w:rFonts w:ascii="Consolas" w:hAnsi="Consolas" w:cs="Consolas"/>
+          <w:color w:val="0000FF"/>
+          <w:highlight w:val="white"/>
+        </w:rPr>
+        <w:t xml:space="preserve"> </w:t>
+      </w:r>
+      <w:r>
+        <w:rPr>
+          <w:rFonts w:ascii="Consolas" w:hAnsi="Consolas" w:cs="Consolas"/>
+          <w:color w:val="FF0000"/>
+          <w:highlight w:val="white"/>
+        </w:rPr>
+        <w:t>target</w:t>
+      </w:r>
+      <w:r>
+        <w:rPr>
+          <w:rFonts w:ascii="Consolas" w:hAnsi="Consolas" w:cs="Consolas"/>
+          <w:color w:val="0000FF"/>
+          <w:highlight w:val="white"/>
+        </w:rPr>
+        <w:t>="_blank"</w:t>
+      </w:r>
+      <w:r>
+        <w:rPr>
+          <w:rFonts w:ascii="Consolas" w:hAnsi="Consolas" w:cs="Consolas"/>
+          <w:color w:val="0000FF"/>
+          <w:highlight w:val="white"/>
+        </w:rPr>
+        <w:t>&gt;</w:t>
+      </w:r>
+      <w:r>
+        <w:rPr>
+          <w:rFonts w:ascii="Consolas" w:hAnsi="Consolas" w:cs="Consolas"/>
+          <w:color w:val="0000FF"/>
+          <w:highlight w:val="white"/>
+        </w:rPr>
+        <w:br/>
+        <w:t xml:space="preserve">   </w:t>
+      </w:r>
+      <w:r>
+        <w:rPr>
+          <w:rFonts w:ascii="Consolas" w:hAnsi="Consolas" w:cs="Consolas"/>
+          <w:color w:val="000000"/>
+          <w:szCs w:val="27"/>
+          <w:highlight w:val="white"/>
+        </w:rPr>
+        <w:t>Breeze Single Page Applications</w:t>
+      </w:r>
+      <w:r>
+        <w:rPr>
+          <w:rFonts w:ascii="Consolas" w:hAnsi="Consolas" w:cs="Consolas"/>
+          <w:color w:val="0000FF"/>
+          <w:szCs w:val="27"/>
+          <w:highlight w:val="white"/>
+        </w:rPr>
+        <w:t>&lt;/</w:t>
+      </w:r>
+      <w:r>
+        <w:rPr>
+          <w:rFonts w:ascii="Consolas" w:hAnsi="Consolas" w:cs="Consolas"/>
+          <w:color w:val="800000"/>
+          <w:szCs w:val="27"/>
+          <w:highlight w:val="white"/>
+        </w:rPr>
+        <w:t>a</w:t>
+      </w:r>
+      <w:r>
+        <w:rPr>
+          <w:rFonts w:ascii="Consolas" w:hAnsi="Consolas" w:cs="Consolas"/>
+          <w:color w:val="0000FF"/>
+          <w:szCs w:val="27"/>
+          <w:highlight w:val="white"/>
+        </w:rPr>
+        <w:t>&gt;&lt;/</w:t>
+      </w:r>
+      <w:r>
+        <w:rPr>
+          <w:rFonts w:ascii="Consolas" w:hAnsi="Consolas" w:cs="Consolas"/>
+          <w:color w:val="800000"/>
+          <w:szCs w:val="27"/>
+          <w:highlight w:val="white"/>
+        </w:rPr>
+        <w:t>p</w:t>
+      </w:r>
+      <w:r>
+        <w:rPr>
+          <w:rFonts w:ascii="Consolas" w:hAnsi="Consolas" w:cs="Consolas"/>
+          <w:color w:val="0000FF"/>
+          <w:szCs w:val="27"/>
+          <w:highlight w:val="white"/>
+        </w:rPr>
+        <w:t>&gt;</w:t>
       </w:r>
     </w:p>
     <w:p>
@@ -721,10 +1181,14 @@
         <w:pStyle w:val="Heading1"/>
       </w:pPr>
       <w:r>
+        <w:lastRenderedPageBreak/>
         <w:t>Delet</w:t>
       </w:r>
       <w:r>
         <w:t>e</w:t>
+      </w:r>
+      <w:r>
+        <w:t>s</w:t>
       </w:r>
     </w:p>
     <w:p>
@@ -826,6 +1290,9 @@
       <w:r>
         <w:t>Add</w:t>
       </w:r>
+      <w:r>
+        <w:t>s</w:t>
+      </w:r>
     </w:p>
     <w:p>
       <w:pPr>
@@ -852,7 +1319,15 @@
       </w:r>
       <w:proofErr w:type="spellEnd"/>
       <w:r>
-        <w:t xml:space="preserve">: “Breeze.MVC4WebApi” from </w:t>
+        <w:t>: “</w:t>
+      </w:r>
+      <w:proofErr w:type="spellStart"/>
+      <w:r>
+        <w:t>Breeze.WebApi</w:t>
+      </w:r>
+      <w:proofErr w:type="spellEnd"/>
+      <w:r>
+        <w:t xml:space="preserve">” from </w:t>
       </w:r>
       <w:proofErr w:type="spellStart"/>
       <w:r>
@@ -861,155 +1336,6 @@
       <w:proofErr w:type="spellEnd"/>
       <w:r>
         <w:t xml:space="preserve"> official package source</w:t>
-      </w:r>
-    </w:p>
-    <w:p>
-      <w:pPr>
-        <w:ind w:left="720"/>
-      </w:pPr>
-      <w:r>
-        <w:rPr>
-          <w:b/>
-        </w:rPr>
-        <w:t>FAIL</w:t>
-      </w:r>
-      <w:r>
-        <w:t xml:space="preserve">: </w:t>
-      </w:r>
-      <w:r>
-        <w:t xml:space="preserve">Something is very wrong with the project and its interaction with the Breeze </w:t>
-      </w:r>
-      <w:proofErr w:type="spellStart"/>
-      <w:r>
-        <w:t>NuGet</w:t>
-      </w:r>
-      <w:proofErr w:type="spellEnd"/>
-      <w:r>
-        <w:t xml:space="preserve"> </w:t>
-      </w:r>
-      <w:proofErr w:type="spellStart"/>
-      <w:r>
-        <w:t>pkg</w:t>
-      </w:r>
-      <w:proofErr w:type="spellEnd"/>
-      <w:r>
-        <w:t xml:space="preserve"> via the visual </w:t>
-      </w:r>
-      <w:proofErr w:type="spellStart"/>
-      <w:r>
-        <w:t>NuGet</w:t>
-      </w:r>
-      <w:proofErr w:type="spellEnd"/>
-      <w:r>
-        <w:t xml:space="preserve"> </w:t>
-      </w:r>
-      <w:r>
-        <w:t xml:space="preserve">tool. </w:t>
-      </w:r>
-    </w:p>
-    <w:p>
-      <w:pPr>
-        <w:ind w:left="720"/>
-      </w:pPr>
-      <w:r>
-        <w:lastRenderedPageBreak/>
-        <w:t>Th</w:t>
-      </w:r>
-      <w:r>
-        <w:t>e</w:t>
-      </w:r>
-      <w:r>
-        <w:t xml:space="preserve"> </w:t>
-      </w:r>
-      <w:r>
-        <w:t xml:space="preserve">Breeze </w:t>
-      </w:r>
-      <w:proofErr w:type="spellStart"/>
-      <w:r>
-        <w:t>pkg</w:t>
-      </w:r>
-      <w:proofErr w:type="spellEnd"/>
-      <w:r>
-        <w:t xml:space="preserve"> install</w:t>
-      </w:r>
-      <w:r>
-        <w:t xml:space="preserve"> works fine </w:t>
-      </w:r>
-      <w:r>
-        <w:t xml:space="preserve">for </w:t>
-      </w:r>
-      <w:r>
-        <w:t xml:space="preserve">a new MVC 4 Empty. But it </w:t>
-      </w:r>
-      <w:r>
-        <w:t>hung every time I tried it (</w:t>
-      </w:r>
-      <w:proofErr w:type="gramStart"/>
-      <w:r>
-        <w:t>3x</w:t>
-      </w:r>
-      <w:proofErr w:type="gramEnd"/>
-      <w:r>
-        <w:t>)</w:t>
-      </w:r>
-      <w:r>
-        <w:t xml:space="preserve"> when applied to </w:t>
-      </w:r>
-      <w:r>
-        <w:rPr>
-          <w:b/>
-        </w:rPr>
-        <w:t>this solution</w:t>
-      </w:r>
-      <w:r>
-        <w:t xml:space="preserve">, </w:t>
-      </w:r>
-      <w:r>
-        <w:t>always freezing during</w:t>
-      </w:r>
-      <w:r>
-        <w:t xml:space="preserve"> breeze “install.ps1”. There is no indication of what the problem is. I had to use Task Manager to kill </w:t>
-      </w:r>
-      <w:r>
-        <w:t>VS every time</w:t>
-      </w:r>
-      <w:r>
-        <w:t>.</w:t>
-      </w:r>
-      <w:r>
-        <w:t xml:space="preserve"> Not sure how to debug.</w:t>
-      </w:r>
-    </w:p>
-    <w:p>
-      <w:pPr>
-        <w:ind w:left="720"/>
-      </w:pPr>
-      <w:r>
-        <w:t>However</w:t>
-      </w:r>
-      <w:r>
-        <w:t>,</w:t>
-      </w:r>
-      <w:r>
-        <w:t xml:space="preserve"> I </w:t>
-      </w:r>
-      <w:r>
-        <w:t>was able to</w:t>
-      </w:r>
-      <w:r>
-        <w:t xml:space="preserve"> install</w:t>
-      </w:r>
-      <w:r>
-        <w:t xml:space="preserve"> it</w:t>
-      </w:r>
-      <w:r>
-        <w:t xml:space="preserve"> from Package Manager Console</w:t>
-      </w:r>
-      <w:r>
-        <w:t>! So I soldiered on.</w:t>
-      </w:r>
-      <w:r>
-        <w:t xml:space="preserve"> Will revisit.</w:t>
       </w:r>
     </w:p>
     <w:p>
@@ -1021,15 +1347,18 @@
         </w:numPr>
       </w:pPr>
       <w:r>
-        <w:t>Controllers/</w:t>
-      </w:r>
-      <w:proofErr w:type="spellStart"/>
-      <w:r>
-        <w:t>TodoController</w:t>
-      </w:r>
-      <w:proofErr w:type="spellEnd"/>
-      <w:r>
-        <w:t xml:space="preserve"> [Breeze version]</w:t>
+        <w:t xml:space="preserve">Add </w:t>
+      </w:r>
+      <w:bookmarkStart w:id="2" w:name="OLE_LINK3"/>
+      <w:r>
+        <w:rPr>
+          <w:i/>
+        </w:rPr>
+        <w:t>breeze.savequeuing.js</w:t>
+      </w:r>
+      <w:bookmarkEnd w:id="2"/>
+      <w:r>
+        <w:t xml:space="preserve"> “bonus” script to Scripts</w:t>
       </w:r>
     </w:p>
     <w:p>
@@ -1041,16 +1370,18 @@
         </w:numPr>
       </w:pPr>
       <w:r>
-        <w:t>Models/</w:t>
-      </w:r>
-      <w:proofErr w:type="spellStart"/>
-      <w:r>
-        <w:t>TodoContext</w:t>
-      </w:r>
-      <w:r>
-        <w:t>Provider</w:t>
-      </w:r>
-      <w:proofErr w:type="spellEnd"/>
+        <w:t>Controllers/</w:t>
+      </w:r>
+      <w:proofErr w:type="spellStart"/>
+      <w:r>
+        <w:t>TodoController</w:t>
+      </w:r>
+      <w:proofErr w:type="spellEnd"/>
+      <w:r>
+        <w:t xml:space="preserve"> [Breeze version]</w:t>
+      </w:r>
+      <w:bookmarkStart w:id="3" w:name="_GoBack"/>
+      <w:bookmarkEnd w:id="3"/>
     </w:p>
     <w:p>
       <w:pPr>
@@ -1061,8 +1392,16 @@
         </w:numPr>
       </w:pPr>
       <w:r>
-        <w:t>Scripts/app/todo.model.js [Breeze version]</w:t>
-      </w:r>
+        <w:t>Models/</w:t>
+      </w:r>
+      <w:proofErr w:type="spellStart"/>
+      <w:r>
+        <w:t>TodoContext</w:t>
+      </w:r>
+      <w:r>
+        <w:t>Provider</w:t>
+      </w:r>
+      <w:proofErr w:type="spellEnd"/>
     </w:p>
     <w:p>
       <w:pPr>
@@ -1073,13 +1412,21 @@
         </w:numPr>
       </w:pPr>
       <w:r>
+        <w:t>Scripts/app/todo.model.js [Breeze version]</w:t>
+      </w:r>
+    </w:p>
+    <w:p>
+      <w:pPr>
+        <w:pStyle w:val="ListParagraph"/>
+        <w:numPr>
+          <w:ilvl w:val="0"/>
+          <w:numId w:val="2"/>
+        </w:numPr>
+      </w:pPr>
+      <w:r>
         <w:t>Scripts/app/todo.datacontext.js [Breeze version]</w:t>
       </w:r>
-      <w:bookmarkStart w:id="0" w:name="_GoBack"/>
-      <w:bookmarkEnd w:id="0"/>
-    </w:p>
-    <w:p/>
-    <w:p/>
+    </w:p>
     <w:sectPr>
       <w:headerReference w:type="default" r:id="rId9"/>
       <w:footerReference w:type="default" r:id="rId10"/>
@@ -1151,7 +1498,7 @@
           <w:rPr>
             <w:noProof/>
           </w:rPr>
-          <w:t>3</w:t>
+          <w:t>2</w:t>
         </w:r>
         <w:r>
           <w:rPr>
@@ -1370,7 +1717,7 @@
         <w:rFonts w:ascii="Symbol" w:hAnsi="Symbol" w:hint="default"/>
       </w:rPr>
     </w:lvl>
-    <w:lvl w:ilvl="1" w:tplc="04090003" w:tentative="1">
+    <w:lvl w:ilvl="1" w:tplc="04090003">
       <w:start w:val="1"/>
       <w:numFmt w:val="bullet"/>
       <w:lvlText w:val="o"/>
@@ -2057,6 +2404,17 @@
       <w:szCs w:val="16"/>
     </w:rPr>
   </w:style>
+  <w:style w:type="character" w:styleId="Hyperlink">
+    <w:name w:val="Hyperlink"/>
+    <w:basedOn w:val="DefaultParagraphFont"/>
+    <w:uiPriority w:val="99"/>
+    <w:unhideWhenUsed/>
+    <w:rsid w:val="005E2EFE"/>
+    <w:rPr>
+      <w:color w:val="0000FF" w:themeColor="hyperlink"/>
+      <w:u w:val="single"/>
+    </w:rPr>
+  </w:style>
 </w:styles>
 </file>
 
@@ -2407,6 +2765,17 @@
       <w:rFonts w:ascii="Tahoma" w:hAnsi="Tahoma" w:cs="Tahoma"/>
       <w:sz w:val="16"/>
       <w:szCs w:val="16"/>
+    </w:rPr>
+  </w:style>
+  <w:style w:type="character" w:styleId="Hyperlink">
+    <w:name w:val="Hyperlink"/>
+    <w:basedOn w:val="DefaultParagraphFont"/>
+    <w:uiPriority w:val="99"/>
+    <w:unhideWhenUsed/>
+    <w:rsid w:val="005E2EFE"/>
+    <w:rPr>
+      <w:color w:val="0000FF" w:themeColor="hyperlink"/>
+      <w:u w:val="single"/>
     </w:rPr>
   </w:style>
 </w:styles>

</xml_diff>

<commit_message>
Rename TodoContextProvider.cs to TodoRepository.cs Beginnings of documentation
</commit_message>
<xml_diff>
--- a/Breeze.MvcSpaTemplate/BreezeMvcSPATemplate/BreezeMvcSpaTemplateMigrationNotes.docx
+++ b/Breeze.MvcSpaTemplate/BreezeMvcSPATemplate/BreezeMvcSpaTemplateMigrationNotes.docx
@@ -532,13 +532,7 @@
       </w:pPr>
       <w:proofErr w:type="spellStart"/>
       <w:r>
-        <w:t>Todo</w:t>
-      </w:r>
-      <w:r>
-        <w:t>List</w:t>
-      </w:r>
-      <w:r>
-        <w:t>.Title</w:t>
+        <w:t>TodoList.Title</w:t>
       </w:r>
       <w:proofErr w:type="spellEnd"/>
       <w:r>
@@ -709,19 +703,64 @@
         </w:numPr>
       </w:pPr>
       <w:r>
-        <w:t xml:space="preserve">Scripts/app/todo.viewmodel.js – add </w:t>
-      </w:r>
-      <w:proofErr w:type="spellStart"/>
-      <w:r>
-        <w:rPr>
-          <w:rFonts w:ascii="Consolas" w:hAnsi="Consolas" w:cs="Consolas"/>
-          <w:color w:val="000000"/>
-          <w:szCs w:val="27"/>
-          <w:highlight w:val="white"/>
-        </w:rPr>
-        <w:t>clearErrorMessage</w:t>
-      </w:r>
-      <w:proofErr w:type="spellEnd"/>
+        <w:t>Views/</w:t>
+      </w:r>
+      <w:r>
+        <w:t>Shared</w:t>
+      </w:r>
+      <w:r>
+        <w:t>/</w:t>
+      </w:r>
+      <w:r>
+        <w:t>_</w:t>
+      </w:r>
+      <w:proofErr w:type="spellStart"/>
+      <w:r>
+        <w:t>Layout</w:t>
+      </w:r>
+      <w:r>
+        <w:t>.cshtml</w:t>
+      </w:r>
+      <w:proofErr w:type="spellEnd"/>
+    </w:p>
+    <w:p>
+      <w:pPr>
+        <w:pStyle w:val="ListParagraph"/>
+        <w:numPr>
+          <w:ilvl w:val="1"/>
+          <w:numId w:val="3"/>
+        </w:numPr>
+      </w:pPr>
+      <w:r>
+        <w:t xml:space="preserve">Tweaked the </w:t>
+      </w:r>
+      <w:proofErr w:type="spellStart"/>
+      <w:r>
+        <w:t>ViewBag.Title</w:t>
+      </w:r>
+      <w:proofErr w:type="spellEnd"/>
+    </w:p>
+    <w:p>
+      <w:pPr>
+        <w:pStyle w:val="ListParagraph"/>
+        <w:numPr>
+          <w:ilvl w:val="1"/>
+          <w:numId w:val="3"/>
+        </w:numPr>
+      </w:pPr>
+      <w:r>
+        <w:t xml:space="preserve">Tweaked the “Learn more …” and “Copyright …” </w:t>
+      </w:r>
+      <w:r>
+        <w:t xml:space="preserve">– </w:t>
+      </w:r>
+      <w:r>
+        <w:rPr>
+          <w:b/>
+          <w:color w:val="FF0000"/>
+        </w:rPr>
+        <w:t>GET FINAL LINK</w:t>
+      </w:r>
     </w:p>
     <w:p>
       <w:pPr>
@@ -733,56 +772,120 @@
         <w:ind w:left="720"/>
         <w:rPr>
           <w:rFonts w:ascii="Consolas" w:hAnsi="Consolas" w:cs="Consolas"/>
-          <w:color w:val="000000"/>
-        </w:rPr>
-      </w:pPr>
-      <w:proofErr w:type="spellStart"/>
-      <w:proofErr w:type="gramStart"/>
-      <w:r>
-        <w:rPr>
-          <w:rFonts w:ascii="Consolas" w:hAnsi="Consolas" w:cs="Consolas"/>
-          <w:color w:val="000000"/>
-        </w:rPr>
-        <w:t>clearErrorMessage</w:t>
-      </w:r>
-      <w:proofErr w:type="spellEnd"/>
-      <w:proofErr w:type="gramEnd"/>
-      <w:r>
-        <w:rPr>
-          <w:rFonts w:ascii="Consolas" w:hAnsi="Consolas" w:cs="Consolas"/>
-          <w:color w:val="000000"/>
-        </w:rPr>
-        <w:t xml:space="preserve"> = </w:t>
-      </w:r>
-      <w:r>
-        <w:rPr>
-          <w:rFonts w:ascii="Consolas" w:hAnsi="Consolas" w:cs="Consolas"/>
           <w:color w:val="0000FF"/>
-        </w:rPr>
-        <w:t>function</w:t>
-      </w:r>
-      <w:r>
-        <w:rPr>
-          <w:rFonts w:ascii="Consolas" w:hAnsi="Consolas" w:cs="Consolas"/>
-          <w:color w:val="000000"/>
-        </w:rPr>
-        <w:t xml:space="preserve"> (</w:t>
-      </w:r>
-      <w:proofErr w:type="spellStart"/>
-      <w:r>
-        <w:rPr>
-          <w:rFonts w:ascii="Consolas" w:hAnsi="Consolas" w:cs="Consolas"/>
-          <w:color w:val="000000"/>
-        </w:rPr>
-        <w:t>obj</w:t>
-      </w:r>
-      <w:proofErr w:type="spellEnd"/>
-      <w:r>
-        <w:rPr>
-          <w:rFonts w:ascii="Consolas" w:hAnsi="Consolas" w:cs="Consolas"/>
-          <w:color w:val="000000"/>
-        </w:rPr>
-        <w:t>) {</w:t>
+          <w:sz w:val="18"/>
+          <w:szCs w:val="27"/>
+        </w:rPr>
+      </w:pPr>
+      <w:r>
+        <w:rPr>
+          <w:rFonts w:ascii="Consolas" w:hAnsi="Consolas" w:cs="Consolas"/>
+          <w:color w:val="0000FF"/>
+          <w:sz w:val="18"/>
+          <w:szCs w:val="27"/>
+        </w:rPr>
+        <w:t>&lt;</w:t>
+      </w:r>
+      <w:r>
+        <w:rPr>
+          <w:rFonts w:ascii="Consolas" w:hAnsi="Consolas" w:cs="Consolas"/>
+          <w:color w:val="800000"/>
+          <w:sz w:val="18"/>
+          <w:szCs w:val="27"/>
+        </w:rPr>
+        <w:t>p</w:t>
+      </w:r>
+      <w:r>
+        <w:rPr>
+          <w:rFonts w:ascii="Consolas" w:hAnsi="Consolas" w:cs="Consolas"/>
+          <w:color w:val="0000FF"/>
+          <w:sz w:val="18"/>
+          <w:szCs w:val="27"/>
+        </w:rPr>
+        <w:t>&gt;</w:t>
+      </w:r>
+      <w:r>
+        <w:rPr>
+          <w:rFonts w:ascii="Consolas" w:hAnsi="Consolas" w:cs="Consolas"/>
+          <w:color w:val="000000"/>
+          <w:sz w:val="18"/>
+          <w:szCs w:val="27"/>
+        </w:rPr>
+        <w:t xml:space="preserve">Learn more about </w:t>
+      </w:r>
+      <w:r>
+        <w:rPr>
+          <w:rFonts w:ascii="Consolas" w:hAnsi="Consolas" w:cs="Consolas"/>
+          <w:color w:val="0000FF"/>
+          <w:sz w:val="18"/>
+          <w:szCs w:val="27"/>
+        </w:rPr>
+        <w:t>&lt;</w:t>
+      </w:r>
+      <w:r>
+        <w:rPr>
+          <w:rFonts w:ascii="Consolas" w:hAnsi="Consolas" w:cs="Consolas"/>
+          <w:color w:val="800000"/>
+          <w:sz w:val="18"/>
+          <w:szCs w:val="27"/>
+        </w:rPr>
+        <w:t>a</w:t>
+      </w:r>
+      <w:r>
+        <w:rPr>
+          <w:rFonts w:ascii="Consolas" w:hAnsi="Consolas" w:cs="Consolas"/>
+          <w:color w:val="000000"/>
+          <w:sz w:val="18"/>
+          <w:szCs w:val="27"/>
+        </w:rPr>
+        <w:t xml:space="preserve"> </w:t>
+      </w:r>
+      <w:proofErr w:type="spellStart"/>
+      <w:r>
+        <w:rPr>
+          <w:rFonts w:ascii="Consolas" w:hAnsi="Consolas" w:cs="Consolas"/>
+          <w:color w:val="FF0000"/>
+          <w:sz w:val="18"/>
+          <w:szCs w:val="27"/>
+        </w:rPr>
+        <w:t>href</w:t>
+      </w:r>
+      <w:proofErr w:type="spellEnd"/>
+      <w:r>
+        <w:rPr>
+          <w:rFonts w:ascii="Consolas" w:hAnsi="Consolas" w:cs="Consolas"/>
+          <w:color w:val="0000FF"/>
+          <w:sz w:val="18"/>
+          <w:szCs w:val="27"/>
+        </w:rPr>
+        <w:t>="http://www.breezejs.com"</w:t>
+      </w:r>
+      <w:r>
+        <w:rPr>
+          <w:rFonts w:ascii="Consolas" w:hAnsi="Consolas" w:cs="Consolas"/>
+          <w:color w:val="000000"/>
+          <w:sz w:val="18"/>
+          <w:szCs w:val="27"/>
+        </w:rPr>
+        <w:t xml:space="preserve"> </w:t>
+      </w:r>
+      <w:r>
+        <w:rPr>
+          <w:rFonts w:ascii="Consolas" w:hAnsi="Consolas" w:cs="Consolas"/>
+          <w:color w:val="FF0000"/>
+          <w:sz w:val="18"/>
+          <w:szCs w:val="27"/>
+        </w:rPr>
+        <w:t>target</w:t>
+      </w:r>
+      <w:r>
+        <w:rPr>
+          <w:rFonts w:ascii="Consolas" w:hAnsi="Consolas" w:cs="Consolas"/>
+          <w:color w:val="0000FF"/>
+          <w:sz w:val="18"/>
+          <w:szCs w:val="27"/>
+        </w:rPr>
+        <w:t>="_blank"&gt;</w:t>
       </w:r>
     </w:p>
     <w:p>
@@ -795,80 +898,227 @@
         <w:ind w:left="720"/>
         <w:rPr>
           <w:rFonts w:ascii="Consolas" w:hAnsi="Consolas" w:cs="Consolas"/>
-          <w:color w:val="000000"/>
-        </w:rPr>
-      </w:pPr>
-      <w:r>
-        <w:rPr>
-          <w:rFonts w:ascii="Consolas" w:hAnsi="Consolas" w:cs="Consolas"/>
-          <w:color w:val="000000"/>
-        </w:rPr>
-        <w:t xml:space="preserve">    </w:t>
-      </w:r>
-      <w:proofErr w:type="spellStart"/>
-      <w:proofErr w:type="gramStart"/>
-      <w:r>
-        <w:rPr>
-          <w:rFonts w:ascii="Consolas" w:hAnsi="Consolas" w:cs="Consolas"/>
-          <w:color w:val="000000"/>
-        </w:rPr>
-        <w:t>obj</w:t>
-      </w:r>
-      <w:proofErr w:type="spellEnd"/>
-      <w:proofErr w:type="gramEnd"/>
-      <w:r>
-        <w:rPr>
-          <w:rFonts w:ascii="Consolas" w:hAnsi="Consolas" w:cs="Consolas"/>
-          <w:color w:val="000000"/>
-        </w:rPr>
-        <w:t xml:space="preserve"> &amp;&amp; </w:t>
-      </w:r>
-      <w:proofErr w:type="spellStart"/>
-      <w:r>
-        <w:rPr>
-          <w:rFonts w:ascii="Consolas" w:hAnsi="Consolas" w:cs="Consolas"/>
-          <w:color w:val="000000"/>
-        </w:rPr>
-        <w:t>obj.errorMessage</w:t>
-      </w:r>
-      <w:proofErr w:type="spellEnd"/>
-      <w:r>
-        <w:rPr>
-          <w:rFonts w:ascii="Consolas" w:hAnsi="Consolas" w:cs="Consolas"/>
-          <w:color w:val="000000"/>
-        </w:rPr>
-        <w:t xml:space="preserve"> &amp;&amp; </w:t>
-      </w:r>
-      <w:proofErr w:type="spellStart"/>
-      <w:r>
-        <w:rPr>
-          <w:rFonts w:ascii="Consolas" w:hAnsi="Consolas" w:cs="Consolas"/>
-          <w:color w:val="000000"/>
-        </w:rPr>
-        <w:t>obj.errorMessage</w:t>
-      </w:r>
-      <w:proofErr w:type="spellEnd"/>
-      <w:r>
-        <w:rPr>
-          <w:rFonts w:ascii="Consolas" w:hAnsi="Consolas" w:cs="Consolas"/>
-          <w:color w:val="000000"/>
-        </w:rPr>
-        <w:t>(</w:t>
-      </w:r>
-      <w:r>
-        <w:rPr>
-          <w:rFonts w:ascii="Consolas" w:hAnsi="Consolas" w:cs="Consolas"/>
           <w:color w:val="0000FF"/>
-        </w:rPr>
-        <w:t>null</w:t>
-      </w:r>
-      <w:r>
-        <w:rPr>
-          <w:rFonts w:ascii="Consolas" w:hAnsi="Consolas" w:cs="Consolas"/>
-          <w:color w:val="000000"/>
-        </w:rPr>
-        <w:t>);</w:t>
-      </w:r>
+          <w:sz w:val="18"/>
+          <w:szCs w:val="27"/>
+        </w:rPr>
+      </w:pPr>
+      <w:r>
+        <w:rPr>
+          <w:rFonts w:ascii="Consolas" w:hAnsi="Consolas" w:cs="Consolas"/>
+          <w:color w:val="000000"/>
+          <w:sz w:val="18"/>
+          <w:szCs w:val="27"/>
+        </w:rPr>
+        <w:t xml:space="preserve">   </w:t>
+      </w:r>
+      <w:r>
+        <w:rPr>
+          <w:rFonts w:ascii="Consolas" w:hAnsi="Consolas" w:cs="Consolas"/>
+          <w:color w:val="000000"/>
+          <w:sz w:val="18"/>
+          <w:szCs w:val="27"/>
+        </w:rPr>
+        <w:t>Breeze Single Page Applications</w:t>
+      </w:r>
+      <w:r>
+        <w:rPr>
+          <w:rFonts w:ascii="Consolas" w:hAnsi="Consolas" w:cs="Consolas"/>
+          <w:color w:val="0000FF"/>
+          <w:sz w:val="18"/>
+          <w:szCs w:val="27"/>
+        </w:rPr>
+        <w:t>&lt;/</w:t>
+      </w:r>
+      <w:r>
+        <w:rPr>
+          <w:rFonts w:ascii="Consolas" w:hAnsi="Consolas" w:cs="Consolas"/>
+          <w:color w:val="800000"/>
+          <w:sz w:val="18"/>
+          <w:szCs w:val="27"/>
+        </w:rPr>
+        <w:t>a</w:t>
+      </w:r>
+      <w:r>
+        <w:rPr>
+          <w:rFonts w:ascii="Consolas" w:hAnsi="Consolas" w:cs="Consolas"/>
+          <w:color w:val="0000FF"/>
+          <w:sz w:val="18"/>
+          <w:szCs w:val="27"/>
+        </w:rPr>
+        <w:t>&gt;&lt;/</w:t>
+      </w:r>
+      <w:r>
+        <w:rPr>
+          <w:rFonts w:ascii="Consolas" w:hAnsi="Consolas" w:cs="Consolas"/>
+          <w:color w:val="800000"/>
+          <w:sz w:val="18"/>
+          <w:szCs w:val="27"/>
+        </w:rPr>
+        <w:t>p</w:t>
+      </w:r>
+      <w:r>
+        <w:rPr>
+          <w:rFonts w:ascii="Consolas" w:hAnsi="Consolas" w:cs="Consolas"/>
+          <w:color w:val="0000FF"/>
+          <w:sz w:val="18"/>
+          <w:szCs w:val="27"/>
+        </w:rPr>
+        <w:t>&gt;</w:t>
+      </w:r>
+    </w:p>
+    <w:p>
+      <w:pPr>
+        <w:shd w:val="clear" w:color="auto" w:fill="F2F2F2" w:themeFill="background1" w:themeFillShade="F2"/>
+        <w:ind w:left="720"/>
+        <w:rPr>
+          <w:sz w:val="14"/>
+        </w:rPr>
+      </w:pPr>
+      <w:r>
+        <w:rPr>
+          <w:rFonts w:ascii="Consolas" w:hAnsi="Consolas" w:cs="Consolas"/>
+          <w:color w:val="0000FF"/>
+          <w:sz w:val="18"/>
+          <w:szCs w:val="27"/>
+        </w:rPr>
+        <w:t>&lt;</w:t>
+      </w:r>
+      <w:r>
+        <w:rPr>
+          <w:rFonts w:ascii="Consolas" w:hAnsi="Consolas" w:cs="Consolas"/>
+          <w:color w:val="800000"/>
+          <w:sz w:val="18"/>
+          <w:szCs w:val="27"/>
+        </w:rPr>
+        <w:t>p</w:t>
+      </w:r>
+      <w:r>
+        <w:rPr>
+          <w:rFonts w:ascii="Consolas" w:hAnsi="Consolas" w:cs="Consolas"/>
+          <w:color w:val="0000FF"/>
+          <w:sz w:val="18"/>
+          <w:szCs w:val="27"/>
+        </w:rPr>
+        <w:t>&gt;</w:t>
+      </w:r>
+      <w:r>
+        <w:rPr>
+          <w:rFonts w:ascii="Consolas" w:hAnsi="Consolas" w:cs="Consolas"/>
+          <w:color w:val="FF0000"/>
+          <w:sz w:val="18"/>
+          <w:szCs w:val="27"/>
+        </w:rPr>
+        <w:t>&amp;copy;</w:t>
+      </w:r>
+      <w:r>
+        <w:rPr>
+          <w:rFonts w:ascii="Consolas" w:hAnsi="Consolas" w:cs="Consolas"/>
+          <w:color w:val="000000"/>
+          <w:sz w:val="18"/>
+          <w:szCs w:val="27"/>
+        </w:rPr>
+        <w:t xml:space="preserve"> @</w:t>
+      </w:r>
+      <w:proofErr w:type="spellStart"/>
+      <w:r>
+        <w:rPr>
+          <w:rFonts w:ascii="Consolas" w:hAnsi="Consolas" w:cs="Consolas"/>
+          <w:color w:val="2B91AF"/>
+          <w:sz w:val="18"/>
+          <w:szCs w:val="27"/>
+        </w:rPr>
+        <w:t>DateTime</w:t>
+      </w:r>
+      <w:r>
+        <w:rPr>
+          <w:rFonts w:ascii="Consolas" w:hAnsi="Consolas" w:cs="Consolas"/>
+          <w:color w:val="000000"/>
+          <w:sz w:val="18"/>
+          <w:szCs w:val="27"/>
+        </w:rPr>
+        <w:t>.Now.Year</w:t>
+      </w:r>
+      <w:proofErr w:type="spellEnd"/>
+      <w:r>
+        <w:rPr>
+          <w:rFonts w:ascii="Consolas" w:hAnsi="Consolas" w:cs="Consolas"/>
+          <w:color w:val="000000"/>
+          <w:sz w:val="18"/>
+          <w:szCs w:val="27"/>
+        </w:rPr>
+        <w:t xml:space="preserve"> - @</w:t>
+      </w:r>
+      <w:proofErr w:type="spellStart"/>
+      <w:r>
+        <w:rPr>
+          <w:rFonts w:ascii="Consolas" w:hAnsi="Consolas" w:cs="Consolas"/>
+          <w:color w:val="000000"/>
+          <w:sz w:val="18"/>
+          <w:szCs w:val="27"/>
+        </w:rPr>
+        <w:t>ViewBag.Title</w:t>
+      </w:r>
+      <w:proofErr w:type="spellEnd"/>
+      <w:r>
+        <w:rPr>
+          <w:rFonts w:ascii="Consolas" w:hAnsi="Consolas" w:cs="Consolas"/>
+          <w:color w:val="000000"/>
+          <w:sz w:val="18"/>
+          <w:szCs w:val="27"/>
+        </w:rPr>
+        <w:t xml:space="preserve"> SPA</w:t>
+      </w:r>
+      <w:r>
+        <w:rPr>
+          <w:rFonts w:ascii="Consolas" w:hAnsi="Consolas" w:cs="Consolas"/>
+          <w:color w:val="0000FF"/>
+          <w:sz w:val="18"/>
+          <w:szCs w:val="27"/>
+        </w:rPr>
+        <w:t>&lt;/</w:t>
+      </w:r>
+      <w:r>
+        <w:rPr>
+          <w:rFonts w:ascii="Consolas" w:hAnsi="Consolas" w:cs="Consolas"/>
+          <w:color w:val="800000"/>
+          <w:sz w:val="18"/>
+          <w:szCs w:val="27"/>
+        </w:rPr>
+        <w:t>p</w:t>
+      </w:r>
+      <w:r>
+        <w:rPr>
+          <w:rFonts w:ascii="Consolas" w:hAnsi="Consolas" w:cs="Consolas"/>
+          <w:color w:val="0000FF"/>
+          <w:sz w:val="18"/>
+          <w:szCs w:val="27"/>
+        </w:rPr>
+        <w:t>&gt;</w:t>
+      </w:r>
+    </w:p>
+    <w:p>
+      <w:pPr>
+        <w:pStyle w:val="ListParagraph"/>
+        <w:numPr>
+          <w:ilvl w:val="0"/>
+          <w:numId w:val="3"/>
+        </w:numPr>
+      </w:pPr>
+      <w:r>
+        <w:t xml:space="preserve">Scripts/app/todo.viewmodel.js – add </w:t>
+      </w:r>
+      <w:proofErr w:type="spellStart"/>
+      <w:r>
+        <w:rPr>
+          <w:rFonts w:ascii="Consolas" w:hAnsi="Consolas" w:cs="Consolas"/>
+          <w:color w:val="000000"/>
+          <w:szCs w:val="27"/>
+          <w:highlight w:val="white"/>
+        </w:rPr>
+        <w:t>clearErrorMessage</w:t>
+      </w:r>
+      <w:proofErr w:type="spellEnd"/>
     </w:p>
     <w:p>
       <w:pPr>
@@ -881,14 +1131,62 @@
         <w:rPr>
           <w:rFonts w:ascii="Consolas" w:hAnsi="Consolas" w:cs="Consolas"/>
           <w:color w:val="000000"/>
-        </w:rPr>
-      </w:pPr>
-      <w:r>
-        <w:rPr>
-          <w:rFonts w:ascii="Consolas" w:hAnsi="Consolas" w:cs="Consolas"/>
-          <w:color w:val="000000"/>
-        </w:rPr>
-        <w:t>};</w:t>
+          <w:sz w:val="18"/>
+        </w:rPr>
+      </w:pPr>
+      <w:proofErr w:type="spellStart"/>
+      <w:proofErr w:type="gramStart"/>
+      <w:r>
+        <w:rPr>
+          <w:rFonts w:ascii="Consolas" w:hAnsi="Consolas" w:cs="Consolas"/>
+          <w:color w:val="000000"/>
+          <w:sz w:val="18"/>
+        </w:rPr>
+        <w:t>clearErrorMessage</w:t>
+      </w:r>
+      <w:proofErr w:type="spellEnd"/>
+      <w:proofErr w:type="gramEnd"/>
+      <w:r>
+        <w:rPr>
+          <w:rFonts w:ascii="Consolas" w:hAnsi="Consolas" w:cs="Consolas"/>
+          <w:color w:val="000000"/>
+          <w:sz w:val="18"/>
+        </w:rPr>
+        <w:t xml:space="preserve"> = </w:t>
+      </w:r>
+      <w:r>
+        <w:rPr>
+          <w:rFonts w:ascii="Consolas" w:hAnsi="Consolas" w:cs="Consolas"/>
+          <w:color w:val="0000FF"/>
+          <w:sz w:val="18"/>
+        </w:rPr>
+        <w:t>function</w:t>
+      </w:r>
+      <w:r>
+        <w:rPr>
+          <w:rFonts w:ascii="Consolas" w:hAnsi="Consolas" w:cs="Consolas"/>
+          <w:color w:val="000000"/>
+          <w:sz w:val="18"/>
+        </w:rPr>
+        <w:t xml:space="preserve"> (</w:t>
+      </w:r>
+      <w:proofErr w:type="spellStart"/>
+      <w:r>
+        <w:rPr>
+          <w:rFonts w:ascii="Consolas" w:hAnsi="Consolas" w:cs="Consolas"/>
+          <w:color w:val="000000"/>
+          <w:sz w:val="18"/>
+        </w:rPr>
+        <w:t>obj</w:t>
+      </w:r>
+      <w:proofErr w:type="spellEnd"/>
+      <w:r>
+        <w:rPr>
+          <w:rFonts w:ascii="Consolas" w:hAnsi="Consolas" w:cs="Consolas"/>
+          <w:color w:val="000000"/>
+          <w:sz w:val="18"/>
+        </w:rPr>
+        <w:t>) {</w:t>
       </w:r>
     </w:p>
     <w:p>
@@ -902,12 +1200,132 @@
         <w:rPr>
           <w:rFonts w:ascii="Consolas" w:hAnsi="Consolas" w:cs="Consolas"/>
           <w:color w:val="000000"/>
-        </w:rPr>
-      </w:pPr>
-      <w:r>
-        <w:rPr>
-          <w:rFonts w:ascii="Consolas" w:hAnsi="Consolas" w:cs="Consolas"/>
-          <w:color w:val="000000"/>
+          <w:sz w:val="18"/>
+        </w:rPr>
+      </w:pPr>
+      <w:r>
+        <w:rPr>
+          <w:rFonts w:ascii="Consolas" w:hAnsi="Consolas" w:cs="Consolas"/>
+          <w:color w:val="000000"/>
+          <w:sz w:val="18"/>
+        </w:rPr>
+        <w:t xml:space="preserve">    </w:t>
+      </w:r>
+      <w:proofErr w:type="spellStart"/>
+      <w:proofErr w:type="gramStart"/>
+      <w:r>
+        <w:rPr>
+          <w:rFonts w:ascii="Consolas" w:hAnsi="Consolas" w:cs="Consolas"/>
+          <w:color w:val="000000"/>
+          <w:sz w:val="18"/>
+        </w:rPr>
+        <w:t>obj</w:t>
+      </w:r>
+      <w:proofErr w:type="spellEnd"/>
+      <w:proofErr w:type="gramEnd"/>
+      <w:r>
+        <w:rPr>
+          <w:rFonts w:ascii="Consolas" w:hAnsi="Consolas" w:cs="Consolas"/>
+          <w:color w:val="000000"/>
+          <w:sz w:val="18"/>
+        </w:rPr>
+        <w:t xml:space="preserve"> &amp;&amp; </w:t>
+      </w:r>
+      <w:proofErr w:type="spellStart"/>
+      <w:r>
+        <w:rPr>
+          <w:rFonts w:ascii="Consolas" w:hAnsi="Consolas" w:cs="Consolas"/>
+          <w:color w:val="000000"/>
+          <w:sz w:val="18"/>
+        </w:rPr>
+        <w:t>obj.errorMessage</w:t>
+      </w:r>
+      <w:proofErr w:type="spellEnd"/>
+      <w:r>
+        <w:rPr>
+          <w:rFonts w:ascii="Consolas" w:hAnsi="Consolas" w:cs="Consolas"/>
+          <w:color w:val="000000"/>
+          <w:sz w:val="18"/>
+        </w:rPr>
+        <w:t xml:space="preserve"> &amp;&amp; </w:t>
+      </w:r>
+      <w:proofErr w:type="spellStart"/>
+      <w:r>
+        <w:rPr>
+          <w:rFonts w:ascii="Consolas" w:hAnsi="Consolas" w:cs="Consolas"/>
+          <w:color w:val="000000"/>
+          <w:sz w:val="18"/>
+        </w:rPr>
+        <w:t>obj.errorMessage</w:t>
+      </w:r>
+      <w:proofErr w:type="spellEnd"/>
+      <w:r>
+        <w:rPr>
+          <w:rFonts w:ascii="Consolas" w:hAnsi="Consolas" w:cs="Consolas"/>
+          <w:color w:val="000000"/>
+          <w:sz w:val="18"/>
+        </w:rPr>
+        <w:t>(</w:t>
+      </w:r>
+      <w:r>
+        <w:rPr>
+          <w:rFonts w:ascii="Consolas" w:hAnsi="Consolas" w:cs="Consolas"/>
+          <w:color w:val="0000FF"/>
+          <w:sz w:val="18"/>
+        </w:rPr>
+        <w:t>null</w:t>
+      </w:r>
+      <w:r>
+        <w:rPr>
+          <w:rFonts w:ascii="Consolas" w:hAnsi="Consolas" w:cs="Consolas"/>
+          <w:color w:val="000000"/>
+          <w:sz w:val="18"/>
+        </w:rPr>
+        <w:t>);</w:t>
+      </w:r>
+    </w:p>
+    <w:p>
+      <w:pPr>
+        <w:shd w:val="clear" w:color="auto" w:fill="F2F2F2" w:themeFill="background1" w:themeFillShade="F2"/>
+        <w:autoSpaceDE w:val="0"/>
+        <w:autoSpaceDN w:val="0"/>
+        <w:adjustRightInd w:val="0"/>
+        <w:spacing w:after="0" w:line="240" w:lineRule="auto"/>
+        <w:ind w:left="720"/>
+        <w:rPr>
+          <w:rFonts w:ascii="Consolas" w:hAnsi="Consolas" w:cs="Consolas"/>
+          <w:color w:val="000000"/>
+          <w:sz w:val="18"/>
+        </w:rPr>
+      </w:pPr>
+      <w:r>
+        <w:rPr>
+          <w:rFonts w:ascii="Consolas" w:hAnsi="Consolas" w:cs="Consolas"/>
+          <w:color w:val="000000"/>
+          <w:sz w:val="18"/>
+        </w:rPr>
+        <w:t>};</w:t>
+      </w:r>
+    </w:p>
+    <w:p>
+      <w:pPr>
+        <w:shd w:val="clear" w:color="auto" w:fill="F2F2F2" w:themeFill="background1" w:themeFillShade="F2"/>
+        <w:autoSpaceDE w:val="0"/>
+        <w:autoSpaceDN w:val="0"/>
+        <w:adjustRightInd w:val="0"/>
+        <w:spacing w:after="0" w:line="240" w:lineRule="auto"/>
+        <w:ind w:left="720"/>
+        <w:rPr>
+          <w:rFonts w:ascii="Consolas" w:hAnsi="Consolas" w:cs="Consolas"/>
+          <w:color w:val="000000"/>
+          <w:sz w:val="18"/>
+        </w:rPr>
+      </w:pPr>
+      <w:r>
+        <w:rPr>
+          <w:rFonts w:ascii="Consolas" w:hAnsi="Consolas" w:cs="Consolas"/>
+          <w:color w:val="000000"/>
+          <w:sz w:val="18"/>
         </w:rPr>
         <w:t>...</w:t>
       </w:r>
@@ -921,7 +1339,7 @@
         <w:spacing w:after="160" w:line="240" w:lineRule="auto"/>
         <w:ind w:left="720"/>
         <w:rPr>
-          <w:sz w:val="18"/>
+          <w:sz w:val="14"/>
         </w:rPr>
       </w:pPr>
       <w:proofErr w:type="spellStart"/>
@@ -930,6 +1348,7 @@
         <w:rPr>
           <w:rFonts w:ascii="Consolas" w:hAnsi="Consolas" w:cs="Consolas"/>
           <w:color w:val="000000"/>
+          <w:sz w:val="18"/>
           <w:szCs w:val="27"/>
         </w:rPr>
         <w:t>clearErrorMessage</w:t>
@@ -940,6 +1359,7 @@
         <w:rPr>
           <w:rFonts w:ascii="Consolas" w:hAnsi="Consolas" w:cs="Consolas"/>
           <w:color w:val="000000"/>
+          <w:sz w:val="18"/>
           <w:szCs w:val="27"/>
         </w:rPr>
         <w:t xml:space="preserve">: </w:t>
@@ -949,232 +1369,12 @@
         <w:rPr>
           <w:rFonts w:ascii="Consolas" w:hAnsi="Consolas" w:cs="Consolas"/>
           <w:color w:val="000000"/>
+          <w:sz w:val="18"/>
           <w:szCs w:val="27"/>
         </w:rPr>
         <w:t>clearErrorMessage</w:t>
       </w:r>
       <w:proofErr w:type="spellEnd"/>
-    </w:p>
-    <w:p>
-      <w:pPr>
-        <w:pStyle w:val="ListParagraph"/>
-        <w:numPr>
-          <w:ilvl w:val="0"/>
-          <w:numId w:val="3"/>
-        </w:numPr>
-      </w:pPr>
-      <w:r>
-        <w:t>Change link at bottom of View/Shared/_Layout.cshtml</w:t>
-      </w:r>
-      <w:r>
-        <w:t>.js</w:t>
-      </w:r>
-      <w:r>
-        <w:t xml:space="preserve"> – </w:t>
-      </w:r>
-      <w:r>
-        <w:rPr>
-          <w:b/>
-          <w:color w:val="FF0000"/>
-        </w:rPr>
-        <w:t>GET FINAL LINK</w:t>
-      </w:r>
-    </w:p>
-    <w:p>
-      <w:pPr>
-        <w:ind w:left="720"/>
-        <w:rPr>
-          <w:sz w:val="18"/>
-        </w:rPr>
-      </w:pPr>
-      <w:r>
-        <w:rPr>
-          <w:rFonts w:ascii="Consolas" w:hAnsi="Consolas" w:cs="Consolas"/>
-          <w:color w:val="0000FF"/>
-          <w:szCs w:val="27"/>
-          <w:highlight w:val="white"/>
-        </w:rPr>
-        <w:t>&lt;</w:t>
-      </w:r>
-      <w:r>
-        <w:rPr>
-          <w:rFonts w:ascii="Consolas" w:hAnsi="Consolas" w:cs="Consolas"/>
-          <w:color w:val="800000"/>
-          <w:szCs w:val="27"/>
-          <w:highlight w:val="white"/>
-        </w:rPr>
-        <w:t>p</w:t>
-      </w:r>
-      <w:r>
-        <w:rPr>
-          <w:rFonts w:ascii="Consolas" w:hAnsi="Consolas" w:cs="Consolas"/>
-          <w:color w:val="0000FF"/>
-          <w:szCs w:val="27"/>
-          <w:highlight w:val="white"/>
-        </w:rPr>
-        <w:t>&gt;</w:t>
-      </w:r>
-      <w:r>
-        <w:rPr>
-          <w:rFonts w:ascii="Consolas" w:hAnsi="Consolas" w:cs="Consolas"/>
-          <w:color w:val="000000"/>
-          <w:szCs w:val="27"/>
-          <w:highlight w:val="white"/>
-        </w:rPr>
-        <w:t xml:space="preserve">Learn more about </w:t>
-      </w:r>
-      <w:r>
-        <w:rPr>
-          <w:rFonts w:ascii="Consolas" w:hAnsi="Consolas" w:cs="Consolas"/>
-          <w:color w:val="0000FF"/>
-          <w:szCs w:val="27"/>
-          <w:highlight w:val="white"/>
-        </w:rPr>
-        <w:t>&lt;</w:t>
-      </w:r>
-      <w:r>
-        <w:rPr>
-          <w:rFonts w:ascii="Consolas" w:hAnsi="Consolas" w:cs="Consolas"/>
-          <w:color w:val="800000"/>
-          <w:szCs w:val="27"/>
-          <w:highlight w:val="white"/>
-        </w:rPr>
-        <w:t>a</w:t>
-      </w:r>
-      <w:r>
-        <w:rPr>
-          <w:rFonts w:ascii="Consolas" w:hAnsi="Consolas" w:cs="Consolas"/>
-          <w:color w:val="000000"/>
-          <w:szCs w:val="27"/>
-          <w:highlight w:val="white"/>
-        </w:rPr>
-        <w:t xml:space="preserve"> </w:t>
-      </w:r>
-      <w:proofErr w:type="spellStart"/>
-      <w:r>
-        <w:rPr>
-          <w:rFonts w:ascii="Consolas" w:hAnsi="Consolas" w:cs="Consolas"/>
-          <w:color w:val="FF0000"/>
-          <w:szCs w:val="27"/>
-          <w:highlight w:val="white"/>
-        </w:rPr>
-        <w:t>href</w:t>
-      </w:r>
-      <w:proofErr w:type="spellEnd"/>
-      <w:r>
-        <w:rPr>
-          <w:rFonts w:ascii="Consolas" w:hAnsi="Consolas" w:cs="Consolas"/>
-          <w:color w:val="0000FF"/>
-          <w:szCs w:val="27"/>
-          <w:highlight w:val="white"/>
-        </w:rPr>
-        <w:t>=</w:t>
-      </w:r>
-      <w:hyperlink r:id="rId8" w:history="1">
-        <w:r>
-          <w:rPr>
-            <w:rStyle w:val="Hyperlink"/>
-            <w:rFonts w:ascii="Consolas" w:hAnsi="Consolas" w:cs="Consolas"/>
-            <w:highlight w:val="white"/>
-          </w:rPr>
-          <w:t>http://www.breezejs.com</w:t>
-        </w:r>
-      </w:hyperlink>
-      <w:r>
-        <w:rPr>
-          <w:rFonts w:ascii="Consolas" w:hAnsi="Consolas" w:cs="Consolas"/>
-          <w:color w:val="0000FF"/>
-          <w:highlight w:val="white"/>
-        </w:rPr>
-        <w:t xml:space="preserve"> </w:t>
-      </w:r>
-      <w:r>
-        <w:rPr>
-          <w:rFonts w:ascii="Consolas" w:hAnsi="Consolas" w:cs="Consolas"/>
-          <w:color w:val="FF0000"/>
-          <w:highlight w:val="white"/>
-        </w:rPr>
-        <w:t>target</w:t>
-      </w:r>
-      <w:r>
-        <w:rPr>
-          <w:rFonts w:ascii="Consolas" w:hAnsi="Consolas" w:cs="Consolas"/>
-          <w:color w:val="0000FF"/>
-          <w:highlight w:val="white"/>
-        </w:rPr>
-        <w:t>="_blank"</w:t>
-      </w:r>
-      <w:r>
-        <w:rPr>
-          <w:rFonts w:ascii="Consolas" w:hAnsi="Consolas" w:cs="Consolas"/>
-          <w:color w:val="0000FF"/>
-          <w:highlight w:val="white"/>
-        </w:rPr>
-        <w:t>&gt;</w:t>
-      </w:r>
-      <w:r>
-        <w:rPr>
-          <w:rFonts w:ascii="Consolas" w:hAnsi="Consolas" w:cs="Consolas"/>
-          <w:color w:val="0000FF"/>
-          <w:highlight w:val="white"/>
-        </w:rPr>
-        <w:br/>
-        <w:t xml:space="preserve">   </w:t>
-      </w:r>
-      <w:r>
-        <w:rPr>
-          <w:rFonts w:ascii="Consolas" w:hAnsi="Consolas" w:cs="Consolas"/>
-          <w:color w:val="000000"/>
-          <w:szCs w:val="27"/>
-          <w:highlight w:val="white"/>
-        </w:rPr>
-        <w:t>Breeze Single Page Applications</w:t>
-      </w:r>
-      <w:r>
-        <w:rPr>
-          <w:rFonts w:ascii="Consolas" w:hAnsi="Consolas" w:cs="Consolas"/>
-          <w:color w:val="0000FF"/>
-          <w:szCs w:val="27"/>
-          <w:highlight w:val="white"/>
-        </w:rPr>
-        <w:t>&lt;/</w:t>
-      </w:r>
-      <w:r>
-        <w:rPr>
-          <w:rFonts w:ascii="Consolas" w:hAnsi="Consolas" w:cs="Consolas"/>
-          <w:color w:val="800000"/>
-          <w:szCs w:val="27"/>
-          <w:highlight w:val="white"/>
-        </w:rPr>
-        <w:t>a</w:t>
-      </w:r>
-      <w:r>
-        <w:rPr>
-          <w:rFonts w:ascii="Consolas" w:hAnsi="Consolas" w:cs="Consolas"/>
-          <w:color w:val="0000FF"/>
-          <w:szCs w:val="27"/>
-          <w:highlight w:val="white"/>
-        </w:rPr>
-        <w:t>&gt;&lt;/</w:t>
-      </w:r>
-      <w:r>
-        <w:rPr>
-          <w:rFonts w:ascii="Consolas" w:hAnsi="Consolas" w:cs="Consolas"/>
-          <w:color w:val="800000"/>
-          <w:szCs w:val="27"/>
-          <w:highlight w:val="white"/>
-        </w:rPr>
-        <w:t>p</w:t>
-      </w:r>
-      <w:r>
-        <w:rPr>
-          <w:rFonts w:ascii="Consolas" w:hAnsi="Consolas" w:cs="Consolas"/>
-          <w:color w:val="0000FF"/>
-          <w:szCs w:val="27"/>
-          <w:highlight w:val="white"/>
-        </w:rPr>
-        <w:t>&gt;</w:t>
-      </w:r>
     </w:p>
     <w:p>
       <w:pPr>
@@ -1380,8 +1580,6 @@
       <w:r>
         <w:t xml:space="preserve"> [Breeze version]</w:t>
       </w:r>
-      <w:bookmarkStart w:id="3" w:name="_GoBack"/>
-      <w:bookmarkEnd w:id="3"/>
     </w:p>
     <w:p>
       <w:pPr>
@@ -1396,11 +1594,13 @@
       </w:r>
       <w:proofErr w:type="spellStart"/>
       <w:r>
-        <w:t>TodoContext</w:t>
-      </w:r>
-      <w:r>
-        <w:t>Provider</w:t>
-      </w:r>
+        <w:t>Todo</w:t>
+      </w:r>
+      <w:r>
+        <w:t>Repository</w:t>
+      </w:r>
+      <w:bookmarkStart w:id="3" w:name="_GoBack"/>
+      <w:bookmarkEnd w:id="3"/>
       <w:proofErr w:type="spellEnd"/>
     </w:p>
     <w:p>
@@ -1428,8 +1628,8 @@
       </w:r>
     </w:p>
     <w:sectPr>
-      <w:headerReference w:type="default" r:id="rId9"/>
-      <w:footerReference w:type="default" r:id="rId10"/>
+      <w:headerReference w:type="default" r:id="rId8"/>
+      <w:footerReference w:type="default" r:id="rId9"/>
       <w:pgSz w:w="12240" w:h="15840"/>
       <w:pgMar w:top="1440" w:right="1440" w:bottom="1440" w:left="1440" w:header="720" w:footer="720" w:gutter="0"/>
       <w:cols w:space="720"/>

</xml_diff>